<commit_message>
added density plots for influence rate by experiment
</commit_message>
<xml_diff>
--- a/manuscript/submission jpsp/submission R2/Supplementary Materials.docx
+++ b/manuscript/submission jpsp/submission R2/Supplementary Materials.docx
@@ -1,6 +1,6 @@
 
 <file path=word/document.xml><?xml version="1.0" encoding="utf-8"?>
-<w:document xmlns:wpc="http://schemas.microsoft.com/office/word/2010/wordprocessingCanvas" xmlns:cx="http://schemas.microsoft.com/office/drawing/2014/chartex" xmlns:cx1="http://schemas.microsoft.com/office/drawing/2015/9/8/chartex" xmlns:cx2="http://schemas.microsoft.com/office/drawing/2015/10/21/chartex" xmlns:cx3="http://schemas.microsoft.com/office/drawing/2016/5/9/chartex" xmlns:cx4="http://schemas.microsoft.com/office/drawing/2016/5/10/chartex" xmlns:cx5="http://schemas.microsoft.com/office/drawing/2016/5/11/chartex" xmlns:cx6="http://schemas.microsoft.com/office/drawing/2016/5/12/chartex" xmlns:cx7="http://schemas.microsoft.com/office/drawing/2016/5/13/chartex" xmlns:cx8="http://schemas.microsoft.com/office/drawing/2016/5/14/chartex" xmlns:mc="http://schemas.openxmlformats.org/markup-compatibility/2006" xmlns:aink="http://schemas.microsoft.com/office/drawing/2016/ink" xmlns:am3d="http://schemas.microsoft.com/office/drawing/2017/model3d" xmlns:o="urn:schemas-microsoft-com:office:office" xmlns:r="http://schemas.openxmlformats.org/officeDocument/2006/relationships" xmlns:m="http://schemas.openxmlformats.org/officeDocument/2006/math" xmlns:v="urn:schemas-microsoft-com:vml" xmlns:wp14="http://schemas.microsoft.com/office/word/2010/wordprocessingDrawing" xmlns:wp="http://schemas.openxmlformats.org/drawingml/2006/wordprocessingDrawing" xmlns:w10="urn:schemas-microsoft-com:office:word" xmlns:w="http://schemas.openxmlformats.org/wordprocessingml/2006/main" xmlns:w14="http://schemas.microsoft.com/office/word/2010/wordml" xmlns:w15="http://schemas.microsoft.com/office/word/2012/wordml" xmlns:w16cex="http://schemas.microsoft.com/office/word/2018/wordml/cex" xmlns:w16cid="http://schemas.microsoft.com/office/word/2016/wordml/cid" xmlns:w16="http://schemas.microsoft.com/office/word/2018/wordml" xmlns:w16se="http://schemas.microsoft.com/office/word/2015/wordml/symex" xmlns:wpg="http://schemas.microsoft.com/office/word/2010/wordprocessingGroup" xmlns:wpi="http://schemas.microsoft.com/office/word/2010/wordprocessingInk" xmlns:wne="http://schemas.microsoft.com/office/word/2006/wordml" xmlns:wps="http://schemas.microsoft.com/office/word/2010/wordprocessingShape" mc:Ignorable="w14 w15 w16se w16cid w16 w16cex wp14">
+<w:document xmlns:wpc="http://schemas.microsoft.com/office/word/2010/wordprocessingCanvas" xmlns:cx="http://schemas.microsoft.com/office/drawing/2014/chartex" xmlns:cx1="http://schemas.microsoft.com/office/drawing/2015/9/8/chartex" xmlns:cx2="http://schemas.microsoft.com/office/drawing/2015/10/21/chartex" xmlns:cx3="http://schemas.microsoft.com/office/drawing/2016/5/9/chartex" xmlns:cx4="http://schemas.microsoft.com/office/drawing/2016/5/10/chartex" xmlns:cx5="http://schemas.microsoft.com/office/drawing/2016/5/11/chartex" xmlns:cx6="http://schemas.microsoft.com/office/drawing/2016/5/12/chartex" xmlns:cx7="http://schemas.microsoft.com/office/drawing/2016/5/13/chartex" xmlns:cx8="http://schemas.microsoft.com/office/drawing/2016/5/14/chartex" xmlns:mc="http://schemas.openxmlformats.org/markup-compatibility/2006" xmlns:aink="http://schemas.microsoft.com/office/drawing/2016/ink" xmlns:am3d="http://schemas.microsoft.com/office/drawing/2017/model3d" xmlns:o="urn:schemas-microsoft-com:office:office" xmlns:r="http://schemas.openxmlformats.org/officeDocument/2006/relationships" xmlns:m="http://schemas.openxmlformats.org/officeDocument/2006/math" xmlns:v="urn:schemas-microsoft-com:vml" xmlns:wp14="http://schemas.microsoft.com/office/word/2010/wordprocessingDrawing" xmlns:wp="http://schemas.openxmlformats.org/drawingml/2006/wordprocessingDrawing" xmlns:w10="urn:schemas-microsoft-com:office:word" xmlns:w="http://schemas.openxmlformats.org/wordprocessingml/2006/main" xmlns:w14="http://schemas.microsoft.com/office/word/2010/wordml" xmlns:w15="http://schemas.microsoft.com/office/word/2012/wordml" xmlns:w16cex="http://schemas.microsoft.com/office/word/2018/wordml/cex" xmlns:w16cid="http://schemas.microsoft.com/office/word/2016/wordml/cid" xmlns:w16="http://schemas.microsoft.com/office/word/2018/wordml" xmlns:w16sdtdh="http://schemas.microsoft.com/office/word/2020/wordml/sdtdatahash" xmlns:w16se="http://schemas.microsoft.com/office/word/2015/wordml/symex" xmlns:wpg="http://schemas.microsoft.com/office/word/2010/wordprocessingGroup" xmlns:wpi="http://schemas.microsoft.com/office/word/2010/wordprocessingInk" xmlns:wne="http://schemas.microsoft.com/office/word/2006/wordml" xmlns:wps="http://schemas.microsoft.com/office/word/2010/wordprocessingShape" mc:Ignorable="w14 w15 w16se w16cid w16 w16cex w16sdtdh wp14">
   <w:body>
     <w:p>
       <w:pPr>
@@ -3950,6 +3950,8 @@
         <w:spacing w:line="480" w:lineRule="auto"/>
         <w:rPr>
           <w:rFonts w:ascii="Times New Roman" w:hAnsi="Times New Roman" w:cs="Times New Roman"/>
+          <w:b/>
+          <w:bCs/>
           <w:sz w:val="24"/>
         </w:rPr>
       </w:pPr>
@@ -3959,6 +3961,185 @@
         <w:spacing w:line="480" w:lineRule="auto"/>
         <w:rPr>
           <w:rFonts w:ascii="Times New Roman" w:hAnsi="Times New Roman" w:cs="Times New Roman"/>
+          <w:b/>
+          <w:bCs/>
+          <w:sz w:val="24"/>
+        </w:rPr>
+      </w:pPr>
+    </w:p>
+    <w:p>
+      <w:pPr>
+        <w:spacing w:line="480" w:lineRule="auto"/>
+        <w:rPr>
+          <w:rFonts w:ascii="Times New Roman" w:hAnsi="Times New Roman" w:cs="Times New Roman"/>
+          <w:b/>
+          <w:bCs/>
+          <w:sz w:val="24"/>
+        </w:rPr>
+      </w:pPr>
+    </w:p>
+    <w:p>
+      <w:pPr>
+        <w:spacing w:line="480" w:lineRule="auto"/>
+        <w:rPr>
+          <w:rFonts w:ascii="Times New Roman" w:hAnsi="Times New Roman" w:cs="Times New Roman"/>
+          <w:b/>
+          <w:bCs/>
+          <w:sz w:val="24"/>
+        </w:rPr>
+      </w:pPr>
+    </w:p>
+    <w:p>
+      <w:pPr>
+        <w:spacing w:line="480" w:lineRule="auto"/>
+        <w:rPr>
+          <w:rFonts w:ascii="Times New Roman" w:hAnsi="Times New Roman" w:cs="Times New Roman"/>
+          <w:b/>
+          <w:bCs/>
+          <w:sz w:val="24"/>
+        </w:rPr>
+      </w:pPr>
+    </w:p>
+    <w:p>
+      <w:pPr>
+        <w:spacing w:line="480" w:lineRule="auto"/>
+        <w:rPr>
+          <w:rFonts w:ascii="Times New Roman" w:hAnsi="Times New Roman" w:cs="Times New Roman"/>
+          <w:b/>
+          <w:bCs/>
+          <w:sz w:val="24"/>
+        </w:rPr>
+      </w:pPr>
+    </w:p>
+    <w:p>
+      <w:pPr>
+        <w:spacing w:line="480" w:lineRule="auto"/>
+        <w:rPr>
+          <w:rFonts w:ascii="Times New Roman" w:hAnsi="Times New Roman" w:cs="Times New Roman"/>
+          <w:b/>
+          <w:bCs/>
+          <w:sz w:val="24"/>
+        </w:rPr>
+      </w:pPr>
+    </w:p>
+    <w:p>
+      <w:pPr>
+        <w:spacing w:line="480" w:lineRule="auto"/>
+        <w:rPr>
+          <w:rFonts w:ascii="Times New Roman" w:hAnsi="Times New Roman" w:cs="Times New Roman"/>
+          <w:b/>
+          <w:bCs/>
+          <w:sz w:val="24"/>
+        </w:rPr>
+      </w:pPr>
+      <w:r>
+        <w:rPr>
+          <w:rFonts w:ascii="Times New Roman" w:hAnsi="Times New Roman" w:cs="Times New Roman"/>
+          <w:b/>
+          <w:bCs/>
+          <w:sz w:val="24"/>
+        </w:rPr>
+        <w:lastRenderedPageBreak/>
+        <w:t>Figure 2</w:t>
+      </w:r>
+    </w:p>
+    <w:p>
+      <w:pPr>
+        <w:spacing w:line="480" w:lineRule="auto"/>
+        <w:rPr>
+          <w:rFonts w:ascii="Times New Roman" w:hAnsi="Times New Roman" w:cs="Times New Roman"/>
+          <w:i/>
+          <w:iCs/>
+          <w:sz w:val="24"/>
+        </w:rPr>
+      </w:pPr>
+      <w:r>
+        <w:rPr>
+          <w:rFonts w:ascii="Times New Roman" w:hAnsi="Times New Roman" w:cs="Times New Roman"/>
+          <w:i/>
+          <w:iCs/>
+          <w:sz w:val="24"/>
+        </w:rPr>
+        <w:t>The distribution of influence-awareness rates in the valence IA-AMP in Experiments 2-8.</w:t>
+      </w:r>
+    </w:p>
+    <w:p>
+      <w:pPr>
+        <w:spacing w:line="480" w:lineRule="auto"/>
+        <w:rPr>
+          <w:rFonts w:ascii="Times New Roman" w:hAnsi="Times New Roman" w:cs="Times New Roman"/>
+          <w:i/>
+          <w:iCs/>
+          <w:sz w:val="24"/>
+        </w:rPr>
+      </w:pPr>
+      <w:r>
+        <w:rPr>
+          <w:rFonts w:ascii="Times New Roman" w:hAnsi="Times New Roman" w:cs="Times New Roman"/>
+          <w:i/>
+          <w:iCs/>
+          <w:noProof/>
+          <w:sz w:val="24"/>
+        </w:rPr>
+        <w:drawing>
+          <wp:inline distT="0" distB="0" distL="0" distR="0" wp14:anchorId="6C5A80C2" wp14:editId="16D306A0">
+            <wp:extent cx="4572000" cy="2743200"/>
+            <wp:effectExtent l="0" t="0" r="0" b="0"/>
+            <wp:docPr id="2" name="Picture 2"/>
+            <wp:cNvGraphicFramePr>
+              <a:graphicFrameLocks xmlns:a="http://schemas.openxmlformats.org/drawingml/2006/main" noChangeAspect="1"/>
+            </wp:cNvGraphicFramePr>
+            <a:graphic xmlns:a="http://schemas.openxmlformats.org/drawingml/2006/main">
+              <a:graphicData uri="http://schemas.openxmlformats.org/drawingml/2006/picture">
+                <pic:pic xmlns:pic="http://schemas.openxmlformats.org/drawingml/2006/picture">
+                  <pic:nvPicPr>
+                    <pic:cNvPr id="2" name="Picture 2"/>
+                    <pic:cNvPicPr/>
+                  </pic:nvPicPr>
+                  <pic:blipFill>
+                    <a:blip r:embed="rId5">
+                      <a:extLst>
+                        <a:ext uri="{28A0092B-C50C-407E-A947-70E740481C1C}">
+                          <a14:useLocalDpi xmlns:a14="http://schemas.microsoft.com/office/drawing/2010/main" val="0"/>
+                        </a:ext>
+                      </a:extLst>
+                    </a:blip>
+                    <a:stretch>
+                      <a:fillRect/>
+                    </a:stretch>
+                  </pic:blipFill>
+                  <pic:spPr>
+                    <a:xfrm>
+                      <a:off x="0" y="0"/>
+                      <a:ext cx="4572000" cy="2743200"/>
+                    </a:xfrm>
+                    <a:prstGeom prst="rect">
+                      <a:avLst/>
+                    </a:prstGeom>
+                  </pic:spPr>
+                </pic:pic>
+              </a:graphicData>
+            </a:graphic>
+          </wp:inline>
+        </w:drawing>
+      </w:r>
+      <w:r>
+        <w:rPr>
+          <w:rFonts w:ascii="Times New Roman" w:hAnsi="Times New Roman" w:cs="Times New Roman"/>
+          <w:i/>
+          <w:iCs/>
+          <w:sz w:val="24"/>
+        </w:rPr>
+        <w:t xml:space="preserve">. </w:t>
+      </w:r>
+    </w:p>
+    <w:p>
+      <w:pPr>
+        <w:spacing w:line="480" w:lineRule="auto"/>
+        <w:rPr>
+          <w:rFonts w:ascii="Times New Roman" w:hAnsi="Times New Roman" w:cs="Times New Roman"/>
+          <w:i/>
+          <w:iCs/>
           <w:sz w:val="24"/>
         </w:rPr>
       </w:pPr>
@@ -4001,7 +4182,7 @@
 </file>
 
 <file path=word/styles.xml><?xml version="1.0" encoding="utf-8"?>
-<w:styles xmlns:mc="http://schemas.openxmlformats.org/markup-compatibility/2006" xmlns:r="http://schemas.openxmlformats.org/officeDocument/2006/relationships" xmlns:w="http://schemas.openxmlformats.org/wordprocessingml/2006/main" xmlns:w14="http://schemas.microsoft.com/office/word/2010/wordml" xmlns:w15="http://schemas.microsoft.com/office/word/2012/wordml" xmlns:w16cex="http://schemas.microsoft.com/office/word/2018/wordml/cex" xmlns:w16cid="http://schemas.microsoft.com/office/word/2016/wordml/cid" xmlns:w16="http://schemas.microsoft.com/office/word/2018/wordml" xmlns:w16se="http://schemas.microsoft.com/office/word/2015/wordml/symex" mc:Ignorable="w14 w15 w16se w16cid w16 w16cex">
+<w:styles xmlns:mc="http://schemas.openxmlformats.org/markup-compatibility/2006" xmlns:r="http://schemas.openxmlformats.org/officeDocument/2006/relationships" xmlns:w="http://schemas.openxmlformats.org/wordprocessingml/2006/main" xmlns:w14="http://schemas.microsoft.com/office/word/2010/wordml" xmlns:w15="http://schemas.microsoft.com/office/word/2012/wordml" xmlns:w16cex="http://schemas.microsoft.com/office/word/2018/wordml/cex" xmlns:w16cid="http://schemas.microsoft.com/office/word/2016/wordml/cid" xmlns:w16="http://schemas.microsoft.com/office/word/2018/wordml" xmlns:w16sdtdh="http://schemas.microsoft.com/office/word/2020/wordml/sdtdatahash" xmlns:w16se="http://schemas.microsoft.com/office/word/2015/wordml/symex" mc:Ignorable="w14 w15 w16se w16cid w16 w16cex w16sdtdh">
   <w:docDefaults>
     <w:rPrDefault>
       <w:rPr>
@@ -4123,6 +4304,7 @@
     <w:lsdException w:name="HTML Sample" w:semiHidden="1" w:unhideWhenUsed="1"/>
     <w:lsdException w:name="HTML Typewriter" w:semiHidden="1" w:unhideWhenUsed="1"/>
     <w:lsdException w:name="HTML Variable" w:semiHidden="1" w:unhideWhenUsed="1"/>
+    <w:lsdException w:name="Normal Table" w:semiHidden="1" w:unhideWhenUsed="1"/>
     <w:lsdException w:name="annotation subject" w:semiHidden="1" w:unhideWhenUsed="1"/>
     <w:lsdException w:name="No List" w:semiHidden="1" w:unhideWhenUsed="1"/>
     <w:lsdException w:name="Outline List 1" w:semiHidden="1" w:unhideWhenUsed="1"/>
@@ -4165,8 +4347,11 @@
     <w:lsdException w:name="Table Contemporary" w:semiHidden="1" w:unhideWhenUsed="1"/>
     <w:lsdException w:name="Table Elegant" w:semiHidden="1" w:unhideWhenUsed="1"/>
     <w:lsdException w:name="Table Professional" w:semiHidden="1" w:unhideWhenUsed="1"/>
+    <w:lsdException w:name="Table Subtle 1" w:semiHidden="1" w:unhideWhenUsed="1"/>
     <w:lsdException w:name="Table Subtle 2" w:semiHidden="1" w:unhideWhenUsed="1"/>
     <w:lsdException w:name="Table Web 1" w:semiHidden="1" w:unhideWhenUsed="1"/>
+    <w:lsdException w:name="Table Web 2" w:semiHidden="1" w:unhideWhenUsed="1"/>
+    <w:lsdException w:name="Table Web 3" w:semiHidden="1" w:unhideWhenUsed="1"/>
     <w:lsdException w:name="Balloon Text" w:semiHidden="1" w:unhideWhenUsed="1"/>
     <w:lsdException w:name="Table Grid" w:uiPriority="39"/>
     <w:lsdException w:name="Table Theme" w:semiHidden="1" w:unhideWhenUsed="1"/>

</xml_diff>

<commit_message>
added confusion matrix to supplement
</commit_message>
<xml_diff>
--- a/manuscript/submission jpsp/submission R2/Supplementary Materials.docx
+++ b/manuscript/submission jpsp/submission R2/Supplementary Materials.docx
@@ -3864,6 +3864,2489 @@
         <w:spacing w:line="480" w:lineRule="auto"/>
         <w:rPr>
           <w:rFonts w:ascii="Times New Roman" w:hAnsi="Times New Roman" w:cs="Times New Roman"/>
+          <w:sz w:val="24"/>
+        </w:rPr>
+      </w:pPr>
+      <w:r>
+        <w:rPr>
+          <w:rFonts w:ascii="Times New Roman" w:hAnsi="Times New Roman" w:cs="Times New Roman"/>
+          <w:b/>
+          <w:sz w:val="24"/>
+        </w:rPr>
+        <w:lastRenderedPageBreak/>
+        <w:t xml:space="preserve">Table </w:t>
+      </w:r>
+      <w:r>
+        <w:rPr>
+          <w:rFonts w:ascii="Times New Roman" w:hAnsi="Times New Roman" w:cs="Times New Roman"/>
+          <w:b/>
+          <w:sz w:val="24"/>
+        </w:rPr>
+        <w:t>3</w:t>
+      </w:r>
+    </w:p>
+    <w:p>
+      <w:pPr>
+        <w:spacing w:line="480" w:lineRule="auto"/>
+        <w:rPr>
+          <w:rFonts w:ascii="Times New Roman" w:hAnsi="Times New Roman" w:cs="Times New Roman"/>
+          <w:i/>
+          <w:sz w:val="24"/>
+        </w:rPr>
+      </w:pPr>
+      <w:proofErr w:type="spellStart"/>
+      <w:r>
+        <w:rPr>
+          <w:rFonts w:ascii="Times New Roman" w:hAnsi="Times New Roman" w:cs="Times New Roman"/>
+          <w:i/>
+          <w:sz w:val="24"/>
+        </w:rPr>
+        <w:t>Cooccurence</w:t>
+      </w:r>
+      <w:proofErr w:type="spellEnd"/>
+      <w:r>
+        <w:rPr>
+          <w:rFonts w:ascii="Times New Roman" w:hAnsi="Times New Roman" w:cs="Times New Roman"/>
+          <w:i/>
+          <w:sz w:val="24"/>
+        </w:rPr>
+        <w:t xml:space="preserve"> of consistent and inconsistent prime-evaluation responses with trials registered as influence-aware and non-influence-aware.</w:t>
+      </w:r>
+    </w:p>
+    <w:tbl>
+      <w:tblPr>
+        <w:tblStyle w:val="TableGrid"/>
+        <w:tblW w:w="9475" w:type="dxa"/>
+        <w:tblBorders>
+          <w:top w:val="none" w:sz="0" w:space="0" w:color="auto"/>
+          <w:left w:val="none" w:sz="0" w:space="0" w:color="auto"/>
+          <w:bottom w:val="none" w:sz="0" w:space="0" w:color="auto"/>
+          <w:right w:val="none" w:sz="0" w:space="0" w:color="auto"/>
+          <w:insideV w:val="none" w:sz="0" w:space="0" w:color="auto"/>
+        </w:tblBorders>
+        <w:tblLook w:val="04A0" w:firstRow="1" w:lastRow="0" w:firstColumn="1" w:lastColumn="0" w:noHBand="0" w:noVBand="1"/>
+      </w:tblPr>
+      <w:tblGrid>
+        <w:gridCol w:w="2368"/>
+        <w:gridCol w:w="2368"/>
+        <w:gridCol w:w="2369"/>
+        <w:gridCol w:w="2370"/>
+      </w:tblGrid>
+      <w:tr>
+        <w:trPr>
+          <w:trHeight w:val="871"/>
+        </w:trPr>
+        <w:tc>
+          <w:tcPr>
+            <w:tcW w:w="2368" w:type="dxa"/>
+            <w:tcBorders>
+              <w:top w:val="single" w:sz="4" w:space="0" w:color="auto"/>
+              <w:bottom w:val="single" w:sz="4" w:space="0" w:color="auto"/>
+            </w:tcBorders>
+          </w:tcPr>
+          <w:p>
+            <w:pPr>
+              <w:spacing w:line="480" w:lineRule="auto"/>
+              <w:jc w:val="center"/>
+              <w:rPr>
+                <w:rFonts w:ascii="Times New Roman" w:hAnsi="Times New Roman" w:cs="Times New Roman"/>
+                <w:b/>
+                <w:bCs/>
+                <w:iCs/>
+                <w:sz w:val="24"/>
+              </w:rPr>
+            </w:pPr>
+            <w:r>
+              <w:rPr>
+                <w:rFonts w:ascii="Times New Roman" w:hAnsi="Times New Roman" w:cs="Times New Roman"/>
+                <w:b/>
+                <w:bCs/>
+                <w:iCs/>
+                <w:sz w:val="24"/>
+              </w:rPr>
+              <w:t>Experiment</w:t>
+            </w:r>
+          </w:p>
+        </w:tc>
+        <w:tc>
+          <w:tcPr>
+            <w:tcW w:w="2368" w:type="dxa"/>
+            <w:tcBorders>
+              <w:top w:val="single" w:sz="4" w:space="0" w:color="auto"/>
+              <w:bottom w:val="single" w:sz="4" w:space="0" w:color="auto"/>
+            </w:tcBorders>
+          </w:tcPr>
+          <w:p>
+            <w:pPr>
+              <w:spacing w:line="480" w:lineRule="auto"/>
+              <w:jc w:val="center"/>
+              <w:rPr>
+                <w:rFonts w:ascii="Times New Roman" w:hAnsi="Times New Roman" w:cs="Times New Roman"/>
+                <w:b/>
+                <w:bCs/>
+                <w:iCs/>
+                <w:sz w:val="24"/>
+              </w:rPr>
+            </w:pPr>
+            <w:r>
+              <w:rPr>
+                <w:rFonts w:ascii="Times New Roman" w:hAnsi="Times New Roman" w:cs="Times New Roman"/>
+                <w:b/>
+                <w:bCs/>
+                <w:iCs/>
+                <w:sz w:val="24"/>
+              </w:rPr>
+              <w:t>Consistency of rating with prime</w:t>
+            </w:r>
+          </w:p>
+        </w:tc>
+        <w:tc>
+          <w:tcPr>
+            <w:tcW w:w="4739" w:type="dxa"/>
+            <w:gridSpan w:val="2"/>
+            <w:tcBorders>
+              <w:top w:val="single" w:sz="4" w:space="0" w:color="auto"/>
+              <w:bottom w:val="single" w:sz="4" w:space="0" w:color="auto"/>
+            </w:tcBorders>
+          </w:tcPr>
+          <w:p>
+            <w:pPr>
+              <w:spacing w:line="480" w:lineRule="auto"/>
+              <w:jc w:val="center"/>
+              <w:rPr>
+                <w:rFonts w:ascii="Times New Roman" w:hAnsi="Times New Roman" w:cs="Times New Roman"/>
+                <w:b/>
+                <w:bCs/>
+                <w:i/>
+                <w:sz w:val="24"/>
+              </w:rPr>
+            </w:pPr>
+            <w:r>
+              <w:rPr>
+                <w:rFonts w:ascii="Times New Roman" w:hAnsi="Times New Roman" w:cs="Times New Roman"/>
+                <w:b/>
+                <w:bCs/>
+                <w:iCs/>
+                <w:sz w:val="24"/>
+              </w:rPr>
+              <w:t>Influenced</w:t>
+            </w:r>
+          </w:p>
+        </w:tc>
+      </w:tr>
+      <w:tr>
+        <w:trPr>
+          <w:trHeight w:val="427"/>
+        </w:trPr>
+        <w:tc>
+          <w:tcPr>
+            <w:tcW w:w="2368" w:type="dxa"/>
+            <w:tcBorders>
+              <w:top w:val="single" w:sz="4" w:space="0" w:color="auto"/>
+              <w:bottom w:val="nil"/>
+            </w:tcBorders>
+          </w:tcPr>
+          <w:p>
+            <w:pPr>
+              <w:spacing w:line="480" w:lineRule="auto"/>
+              <w:jc w:val="center"/>
+              <w:rPr>
+                <w:rFonts w:ascii="Times New Roman" w:hAnsi="Times New Roman" w:cs="Times New Roman"/>
+                <w:iCs/>
+                <w:sz w:val="24"/>
+              </w:rPr>
+            </w:pPr>
+            <w:r>
+              <w:rPr>
+                <w:rFonts w:ascii="Times New Roman" w:hAnsi="Times New Roman" w:cs="Times New Roman"/>
+                <w:iCs/>
+                <w:sz w:val="24"/>
+              </w:rPr>
+              <w:t>2</w:t>
+            </w:r>
+          </w:p>
+        </w:tc>
+        <w:tc>
+          <w:tcPr>
+            <w:tcW w:w="2368" w:type="dxa"/>
+            <w:tcBorders>
+              <w:top w:val="single" w:sz="4" w:space="0" w:color="auto"/>
+              <w:bottom w:val="nil"/>
+            </w:tcBorders>
+          </w:tcPr>
+          <w:p>
+            <w:pPr>
+              <w:spacing w:line="480" w:lineRule="auto"/>
+              <w:jc w:val="center"/>
+              <w:rPr>
+                <w:rFonts w:ascii="Times New Roman" w:hAnsi="Times New Roman" w:cs="Times New Roman"/>
+                <w:iCs/>
+                <w:sz w:val="24"/>
+              </w:rPr>
+            </w:pPr>
+          </w:p>
+        </w:tc>
+        <w:tc>
+          <w:tcPr>
+            <w:tcW w:w="2369" w:type="dxa"/>
+            <w:tcBorders>
+              <w:top w:val="single" w:sz="4" w:space="0" w:color="auto"/>
+              <w:bottom w:val="nil"/>
+            </w:tcBorders>
+          </w:tcPr>
+          <w:p>
+            <w:pPr>
+              <w:spacing w:line="480" w:lineRule="auto"/>
+              <w:jc w:val="center"/>
+              <w:rPr>
+                <w:rFonts w:ascii="Times New Roman" w:hAnsi="Times New Roman" w:cs="Times New Roman"/>
+                <w:b/>
+                <w:bCs/>
+                <w:iCs/>
+                <w:sz w:val="24"/>
+              </w:rPr>
+            </w:pPr>
+            <w:r>
+              <w:rPr>
+                <w:rFonts w:ascii="Times New Roman" w:hAnsi="Times New Roman" w:cs="Times New Roman"/>
+                <w:b/>
+                <w:bCs/>
+                <w:iCs/>
+                <w:sz w:val="24"/>
+              </w:rPr>
+              <w:t>0</w:t>
+            </w:r>
+          </w:p>
+        </w:tc>
+        <w:tc>
+          <w:tcPr>
+            <w:tcW w:w="2369" w:type="dxa"/>
+            <w:tcBorders>
+              <w:top w:val="single" w:sz="4" w:space="0" w:color="auto"/>
+              <w:bottom w:val="nil"/>
+            </w:tcBorders>
+          </w:tcPr>
+          <w:p>
+            <w:pPr>
+              <w:spacing w:line="480" w:lineRule="auto"/>
+              <w:jc w:val="center"/>
+              <w:rPr>
+                <w:rFonts w:ascii="Times New Roman" w:hAnsi="Times New Roman" w:cs="Times New Roman"/>
+                <w:b/>
+                <w:bCs/>
+                <w:iCs/>
+                <w:sz w:val="24"/>
+              </w:rPr>
+            </w:pPr>
+            <w:r>
+              <w:rPr>
+                <w:rFonts w:ascii="Times New Roman" w:hAnsi="Times New Roman" w:cs="Times New Roman"/>
+                <w:b/>
+                <w:bCs/>
+                <w:iCs/>
+                <w:sz w:val="24"/>
+              </w:rPr>
+              <w:t>1</w:t>
+            </w:r>
+          </w:p>
+        </w:tc>
+      </w:tr>
+      <w:tr>
+        <w:trPr>
+          <w:trHeight w:val="427"/>
+        </w:trPr>
+        <w:tc>
+          <w:tcPr>
+            <w:tcW w:w="2368" w:type="dxa"/>
+            <w:tcBorders>
+              <w:top w:val="nil"/>
+              <w:bottom w:val="nil"/>
+            </w:tcBorders>
+          </w:tcPr>
+          <w:p>
+            <w:pPr>
+              <w:spacing w:line="480" w:lineRule="auto"/>
+              <w:jc w:val="center"/>
+              <w:rPr>
+                <w:rFonts w:ascii="Times New Roman" w:hAnsi="Times New Roman" w:cs="Times New Roman"/>
+                <w:iCs/>
+                <w:sz w:val="24"/>
+              </w:rPr>
+            </w:pPr>
+          </w:p>
+        </w:tc>
+        <w:tc>
+          <w:tcPr>
+            <w:tcW w:w="2368" w:type="dxa"/>
+            <w:tcBorders>
+              <w:top w:val="nil"/>
+              <w:bottom w:val="nil"/>
+            </w:tcBorders>
+          </w:tcPr>
+          <w:p>
+            <w:pPr>
+              <w:spacing w:line="480" w:lineRule="auto"/>
+              <w:jc w:val="center"/>
+              <w:rPr>
+                <w:rFonts w:ascii="Times New Roman" w:hAnsi="Times New Roman" w:cs="Times New Roman"/>
+                <w:b/>
+                <w:bCs/>
+                <w:iCs/>
+                <w:sz w:val="24"/>
+              </w:rPr>
+            </w:pPr>
+            <w:r>
+              <w:rPr>
+                <w:rFonts w:ascii="Times New Roman" w:hAnsi="Times New Roman" w:cs="Times New Roman"/>
+                <w:b/>
+                <w:bCs/>
+                <w:iCs/>
+                <w:sz w:val="24"/>
+              </w:rPr>
+              <w:t>0</w:t>
+            </w:r>
+          </w:p>
+        </w:tc>
+        <w:tc>
+          <w:tcPr>
+            <w:tcW w:w="2369" w:type="dxa"/>
+            <w:tcBorders>
+              <w:top w:val="nil"/>
+              <w:bottom w:val="nil"/>
+            </w:tcBorders>
+          </w:tcPr>
+          <w:p>
+            <w:pPr>
+              <w:spacing w:line="480" w:lineRule="auto"/>
+              <w:jc w:val="center"/>
+              <w:rPr>
+                <w:rFonts w:ascii="Times New Roman" w:hAnsi="Times New Roman" w:cs="Times New Roman"/>
+                <w:iCs/>
+                <w:sz w:val="24"/>
+              </w:rPr>
+            </w:pPr>
+            <w:r>
+              <w:rPr>
+                <w:rFonts w:ascii="Times New Roman" w:hAnsi="Times New Roman" w:cs="Times New Roman"/>
+                <w:iCs/>
+                <w:sz w:val="24"/>
+              </w:rPr>
+              <w:t>5672</w:t>
+            </w:r>
+          </w:p>
+        </w:tc>
+        <w:tc>
+          <w:tcPr>
+            <w:tcW w:w="2369" w:type="dxa"/>
+            <w:tcBorders>
+              <w:top w:val="nil"/>
+              <w:bottom w:val="nil"/>
+            </w:tcBorders>
+          </w:tcPr>
+          <w:p>
+            <w:pPr>
+              <w:spacing w:line="480" w:lineRule="auto"/>
+              <w:jc w:val="center"/>
+              <w:rPr>
+                <w:rFonts w:ascii="Times New Roman" w:hAnsi="Times New Roman" w:cs="Times New Roman"/>
+                <w:iCs/>
+                <w:sz w:val="24"/>
+              </w:rPr>
+            </w:pPr>
+            <w:r>
+              <w:rPr>
+                <w:rFonts w:ascii="Times New Roman" w:hAnsi="Times New Roman" w:cs="Times New Roman"/>
+                <w:iCs/>
+                <w:sz w:val="24"/>
+              </w:rPr>
+              <w:t>1048</w:t>
+            </w:r>
+          </w:p>
+        </w:tc>
+      </w:tr>
+      <w:tr>
+        <w:trPr>
+          <w:trHeight w:val="427"/>
+        </w:trPr>
+        <w:tc>
+          <w:tcPr>
+            <w:tcW w:w="2368" w:type="dxa"/>
+            <w:tcBorders>
+              <w:top w:val="nil"/>
+              <w:bottom w:val="nil"/>
+            </w:tcBorders>
+          </w:tcPr>
+          <w:p>
+            <w:pPr>
+              <w:spacing w:line="480" w:lineRule="auto"/>
+              <w:jc w:val="center"/>
+              <w:rPr>
+                <w:rFonts w:ascii="Times New Roman" w:hAnsi="Times New Roman" w:cs="Times New Roman"/>
+                <w:iCs/>
+                <w:sz w:val="24"/>
+              </w:rPr>
+            </w:pPr>
+          </w:p>
+        </w:tc>
+        <w:tc>
+          <w:tcPr>
+            <w:tcW w:w="2368" w:type="dxa"/>
+            <w:tcBorders>
+              <w:top w:val="nil"/>
+              <w:bottom w:val="nil"/>
+            </w:tcBorders>
+          </w:tcPr>
+          <w:p>
+            <w:pPr>
+              <w:spacing w:line="480" w:lineRule="auto"/>
+              <w:jc w:val="center"/>
+              <w:rPr>
+                <w:rFonts w:ascii="Times New Roman" w:hAnsi="Times New Roman" w:cs="Times New Roman"/>
+                <w:b/>
+                <w:bCs/>
+                <w:iCs/>
+                <w:sz w:val="24"/>
+              </w:rPr>
+            </w:pPr>
+            <w:r>
+              <w:rPr>
+                <w:rFonts w:ascii="Times New Roman" w:hAnsi="Times New Roman" w:cs="Times New Roman"/>
+                <w:b/>
+                <w:bCs/>
+                <w:iCs/>
+                <w:sz w:val="24"/>
+              </w:rPr>
+              <w:t>1</w:t>
+            </w:r>
+          </w:p>
+        </w:tc>
+        <w:tc>
+          <w:tcPr>
+            <w:tcW w:w="2369" w:type="dxa"/>
+            <w:tcBorders>
+              <w:top w:val="nil"/>
+              <w:bottom w:val="nil"/>
+            </w:tcBorders>
+          </w:tcPr>
+          <w:p>
+            <w:pPr>
+              <w:spacing w:line="480" w:lineRule="auto"/>
+              <w:jc w:val="center"/>
+              <w:rPr>
+                <w:rFonts w:ascii="Times New Roman" w:hAnsi="Times New Roman" w:cs="Times New Roman"/>
+                <w:iCs/>
+                <w:sz w:val="24"/>
+              </w:rPr>
+            </w:pPr>
+            <w:r>
+              <w:rPr>
+                <w:rFonts w:ascii="Times New Roman" w:hAnsi="Times New Roman" w:cs="Times New Roman"/>
+                <w:iCs/>
+                <w:sz w:val="24"/>
+              </w:rPr>
+              <w:t>6670</w:t>
+            </w:r>
+          </w:p>
+        </w:tc>
+        <w:tc>
+          <w:tcPr>
+            <w:tcW w:w="2369" w:type="dxa"/>
+            <w:tcBorders>
+              <w:top w:val="nil"/>
+              <w:bottom w:val="nil"/>
+            </w:tcBorders>
+          </w:tcPr>
+          <w:p>
+            <w:pPr>
+              <w:spacing w:line="480" w:lineRule="auto"/>
+              <w:jc w:val="center"/>
+              <w:rPr>
+                <w:rFonts w:ascii="Times New Roman" w:hAnsi="Times New Roman" w:cs="Times New Roman"/>
+                <w:iCs/>
+                <w:sz w:val="24"/>
+              </w:rPr>
+            </w:pPr>
+            <w:r>
+              <w:rPr>
+                <w:rFonts w:ascii="Times New Roman" w:hAnsi="Times New Roman" w:cs="Times New Roman"/>
+                <w:iCs/>
+                <w:sz w:val="24"/>
+              </w:rPr>
+              <w:t>4250</w:t>
+            </w:r>
+          </w:p>
+        </w:tc>
+      </w:tr>
+      <w:tr>
+        <w:trPr>
+          <w:trHeight w:val="427"/>
+        </w:trPr>
+        <w:tc>
+          <w:tcPr>
+            <w:tcW w:w="2368" w:type="dxa"/>
+            <w:tcBorders>
+              <w:top w:val="nil"/>
+              <w:bottom w:val="nil"/>
+            </w:tcBorders>
+          </w:tcPr>
+          <w:p>
+            <w:pPr>
+              <w:spacing w:line="480" w:lineRule="auto"/>
+              <w:jc w:val="center"/>
+              <w:rPr>
+                <w:rFonts w:ascii="Times New Roman" w:hAnsi="Times New Roman" w:cs="Times New Roman"/>
+                <w:iCs/>
+                <w:sz w:val="24"/>
+              </w:rPr>
+            </w:pPr>
+            <w:r>
+              <w:rPr>
+                <w:rFonts w:ascii="Times New Roman" w:hAnsi="Times New Roman" w:cs="Times New Roman"/>
+                <w:iCs/>
+                <w:sz w:val="24"/>
+              </w:rPr>
+              <w:t>3</w:t>
+            </w:r>
+          </w:p>
+        </w:tc>
+        <w:tc>
+          <w:tcPr>
+            <w:tcW w:w="2368" w:type="dxa"/>
+            <w:tcBorders>
+              <w:top w:val="nil"/>
+              <w:bottom w:val="nil"/>
+            </w:tcBorders>
+          </w:tcPr>
+          <w:p>
+            <w:pPr>
+              <w:spacing w:line="480" w:lineRule="auto"/>
+              <w:jc w:val="center"/>
+              <w:rPr>
+                <w:rFonts w:ascii="Times New Roman" w:hAnsi="Times New Roman" w:cs="Times New Roman"/>
+                <w:iCs/>
+                <w:sz w:val="24"/>
+              </w:rPr>
+            </w:pPr>
+          </w:p>
+        </w:tc>
+        <w:tc>
+          <w:tcPr>
+            <w:tcW w:w="2369" w:type="dxa"/>
+            <w:tcBorders>
+              <w:top w:val="nil"/>
+              <w:bottom w:val="nil"/>
+            </w:tcBorders>
+          </w:tcPr>
+          <w:p>
+            <w:pPr>
+              <w:spacing w:line="480" w:lineRule="auto"/>
+              <w:jc w:val="center"/>
+              <w:rPr>
+                <w:rFonts w:ascii="Times New Roman" w:hAnsi="Times New Roman" w:cs="Times New Roman"/>
+                <w:iCs/>
+                <w:sz w:val="24"/>
+              </w:rPr>
+            </w:pPr>
+          </w:p>
+        </w:tc>
+        <w:tc>
+          <w:tcPr>
+            <w:tcW w:w="2369" w:type="dxa"/>
+            <w:tcBorders>
+              <w:top w:val="nil"/>
+              <w:bottom w:val="nil"/>
+            </w:tcBorders>
+          </w:tcPr>
+          <w:p>
+            <w:pPr>
+              <w:spacing w:line="480" w:lineRule="auto"/>
+              <w:jc w:val="center"/>
+              <w:rPr>
+                <w:rFonts w:ascii="Times New Roman" w:hAnsi="Times New Roman" w:cs="Times New Roman"/>
+                <w:iCs/>
+                <w:sz w:val="24"/>
+              </w:rPr>
+            </w:pPr>
+          </w:p>
+        </w:tc>
+      </w:tr>
+      <w:tr>
+        <w:trPr>
+          <w:trHeight w:val="427"/>
+        </w:trPr>
+        <w:tc>
+          <w:tcPr>
+            <w:tcW w:w="2368" w:type="dxa"/>
+            <w:tcBorders>
+              <w:top w:val="nil"/>
+              <w:bottom w:val="nil"/>
+            </w:tcBorders>
+          </w:tcPr>
+          <w:p>
+            <w:pPr>
+              <w:spacing w:line="480" w:lineRule="auto"/>
+              <w:jc w:val="center"/>
+              <w:rPr>
+                <w:rFonts w:ascii="Times New Roman" w:hAnsi="Times New Roman" w:cs="Times New Roman"/>
+                <w:iCs/>
+                <w:sz w:val="24"/>
+              </w:rPr>
+            </w:pPr>
+          </w:p>
+        </w:tc>
+        <w:tc>
+          <w:tcPr>
+            <w:tcW w:w="2368" w:type="dxa"/>
+            <w:tcBorders>
+              <w:top w:val="nil"/>
+              <w:bottom w:val="nil"/>
+            </w:tcBorders>
+          </w:tcPr>
+          <w:p>
+            <w:pPr>
+              <w:spacing w:line="480" w:lineRule="auto"/>
+              <w:jc w:val="center"/>
+              <w:rPr>
+                <w:rFonts w:ascii="Times New Roman" w:hAnsi="Times New Roman" w:cs="Times New Roman"/>
+                <w:b/>
+                <w:bCs/>
+                <w:iCs/>
+                <w:sz w:val="24"/>
+              </w:rPr>
+            </w:pPr>
+            <w:r>
+              <w:rPr>
+                <w:rFonts w:ascii="Times New Roman" w:hAnsi="Times New Roman" w:cs="Times New Roman"/>
+                <w:b/>
+                <w:bCs/>
+                <w:iCs/>
+                <w:sz w:val="24"/>
+              </w:rPr>
+              <w:t>0</w:t>
+            </w:r>
+          </w:p>
+        </w:tc>
+        <w:tc>
+          <w:tcPr>
+            <w:tcW w:w="2369" w:type="dxa"/>
+            <w:tcBorders>
+              <w:top w:val="nil"/>
+              <w:bottom w:val="nil"/>
+            </w:tcBorders>
+          </w:tcPr>
+          <w:p>
+            <w:pPr>
+              <w:spacing w:line="480" w:lineRule="auto"/>
+              <w:jc w:val="center"/>
+              <w:rPr>
+                <w:rFonts w:ascii="Times New Roman" w:hAnsi="Times New Roman" w:cs="Times New Roman"/>
+                <w:iCs/>
+                <w:sz w:val="24"/>
+              </w:rPr>
+            </w:pPr>
+            <w:r>
+              <w:rPr>
+                <w:rFonts w:ascii="Times New Roman" w:hAnsi="Times New Roman" w:cs="Times New Roman"/>
+                <w:iCs/>
+                <w:sz w:val="24"/>
+              </w:rPr>
+              <w:t>3389</w:t>
+            </w:r>
+          </w:p>
+        </w:tc>
+        <w:tc>
+          <w:tcPr>
+            <w:tcW w:w="2369" w:type="dxa"/>
+            <w:tcBorders>
+              <w:top w:val="nil"/>
+              <w:bottom w:val="nil"/>
+            </w:tcBorders>
+          </w:tcPr>
+          <w:p>
+            <w:pPr>
+              <w:spacing w:line="480" w:lineRule="auto"/>
+              <w:jc w:val="center"/>
+              <w:rPr>
+                <w:rFonts w:ascii="Times New Roman" w:hAnsi="Times New Roman" w:cs="Times New Roman"/>
+                <w:iCs/>
+                <w:sz w:val="24"/>
+              </w:rPr>
+            </w:pPr>
+            <w:r>
+              <w:rPr>
+                <w:rFonts w:ascii="Times New Roman" w:hAnsi="Times New Roman" w:cs="Times New Roman"/>
+                <w:iCs/>
+                <w:sz w:val="24"/>
+              </w:rPr>
+              <w:t>923</w:t>
+            </w:r>
+          </w:p>
+        </w:tc>
+      </w:tr>
+      <w:tr>
+        <w:trPr>
+          <w:trHeight w:val="427"/>
+        </w:trPr>
+        <w:tc>
+          <w:tcPr>
+            <w:tcW w:w="2368" w:type="dxa"/>
+            <w:tcBorders>
+              <w:top w:val="nil"/>
+              <w:bottom w:val="nil"/>
+            </w:tcBorders>
+          </w:tcPr>
+          <w:p>
+            <w:pPr>
+              <w:spacing w:line="480" w:lineRule="auto"/>
+              <w:jc w:val="center"/>
+              <w:rPr>
+                <w:rFonts w:ascii="Times New Roman" w:hAnsi="Times New Roman" w:cs="Times New Roman"/>
+                <w:iCs/>
+                <w:sz w:val="24"/>
+              </w:rPr>
+            </w:pPr>
+          </w:p>
+        </w:tc>
+        <w:tc>
+          <w:tcPr>
+            <w:tcW w:w="2368" w:type="dxa"/>
+            <w:tcBorders>
+              <w:top w:val="nil"/>
+              <w:bottom w:val="nil"/>
+            </w:tcBorders>
+          </w:tcPr>
+          <w:p>
+            <w:pPr>
+              <w:spacing w:line="480" w:lineRule="auto"/>
+              <w:jc w:val="center"/>
+              <w:rPr>
+                <w:rFonts w:ascii="Times New Roman" w:hAnsi="Times New Roman" w:cs="Times New Roman"/>
+                <w:b/>
+                <w:bCs/>
+                <w:iCs/>
+                <w:sz w:val="24"/>
+              </w:rPr>
+            </w:pPr>
+            <w:r>
+              <w:rPr>
+                <w:rFonts w:ascii="Times New Roman" w:hAnsi="Times New Roman" w:cs="Times New Roman"/>
+                <w:b/>
+                <w:bCs/>
+                <w:iCs/>
+                <w:sz w:val="24"/>
+              </w:rPr>
+              <w:t>1</w:t>
+            </w:r>
+          </w:p>
+        </w:tc>
+        <w:tc>
+          <w:tcPr>
+            <w:tcW w:w="2369" w:type="dxa"/>
+            <w:tcBorders>
+              <w:top w:val="nil"/>
+              <w:bottom w:val="nil"/>
+            </w:tcBorders>
+          </w:tcPr>
+          <w:p>
+            <w:pPr>
+              <w:spacing w:line="480" w:lineRule="auto"/>
+              <w:jc w:val="center"/>
+              <w:rPr>
+                <w:rFonts w:ascii="Times New Roman" w:hAnsi="Times New Roman" w:cs="Times New Roman"/>
+                <w:iCs/>
+                <w:sz w:val="24"/>
+              </w:rPr>
+            </w:pPr>
+            <w:r>
+              <w:rPr>
+                <w:rFonts w:ascii="Times New Roman" w:hAnsi="Times New Roman" w:cs="Times New Roman"/>
+                <w:iCs/>
+                <w:sz w:val="24"/>
+              </w:rPr>
+              <w:t>4050</w:t>
+            </w:r>
+          </w:p>
+        </w:tc>
+        <w:tc>
+          <w:tcPr>
+            <w:tcW w:w="2369" w:type="dxa"/>
+            <w:tcBorders>
+              <w:top w:val="nil"/>
+              <w:bottom w:val="nil"/>
+            </w:tcBorders>
+          </w:tcPr>
+          <w:p>
+            <w:pPr>
+              <w:spacing w:line="480" w:lineRule="auto"/>
+              <w:jc w:val="center"/>
+              <w:rPr>
+                <w:rFonts w:ascii="Times New Roman" w:hAnsi="Times New Roman" w:cs="Times New Roman"/>
+                <w:iCs/>
+                <w:sz w:val="24"/>
+              </w:rPr>
+            </w:pPr>
+            <w:r>
+              <w:rPr>
+                <w:rFonts w:ascii="Times New Roman" w:hAnsi="Times New Roman" w:cs="Times New Roman"/>
+                <w:iCs/>
+                <w:sz w:val="24"/>
+              </w:rPr>
+              <w:t>4310</w:t>
+            </w:r>
+          </w:p>
+        </w:tc>
+      </w:tr>
+      <w:tr>
+        <w:trPr>
+          <w:trHeight w:val="444"/>
+        </w:trPr>
+        <w:tc>
+          <w:tcPr>
+            <w:tcW w:w="2368" w:type="dxa"/>
+            <w:tcBorders>
+              <w:top w:val="nil"/>
+              <w:bottom w:val="nil"/>
+            </w:tcBorders>
+          </w:tcPr>
+          <w:p>
+            <w:pPr>
+              <w:spacing w:line="480" w:lineRule="auto"/>
+              <w:jc w:val="center"/>
+              <w:rPr>
+                <w:rFonts w:ascii="Times New Roman" w:hAnsi="Times New Roman" w:cs="Times New Roman"/>
+                <w:iCs/>
+                <w:sz w:val="24"/>
+              </w:rPr>
+            </w:pPr>
+            <w:r>
+              <w:rPr>
+                <w:rFonts w:ascii="Times New Roman" w:hAnsi="Times New Roman" w:cs="Times New Roman"/>
+                <w:iCs/>
+                <w:sz w:val="24"/>
+              </w:rPr>
+              <w:t>4</w:t>
+            </w:r>
+          </w:p>
+        </w:tc>
+        <w:tc>
+          <w:tcPr>
+            <w:tcW w:w="2368" w:type="dxa"/>
+            <w:tcBorders>
+              <w:top w:val="nil"/>
+              <w:bottom w:val="nil"/>
+            </w:tcBorders>
+          </w:tcPr>
+          <w:p>
+            <w:pPr>
+              <w:spacing w:line="480" w:lineRule="auto"/>
+              <w:jc w:val="center"/>
+              <w:rPr>
+                <w:rFonts w:ascii="Times New Roman" w:hAnsi="Times New Roman" w:cs="Times New Roman"/>
+                <w:iCs/>
+                <w:sz w:val="24"/>
+              </w:rPr>
+            </w:pPr>
+          </w:p>
+        </w:tc>
+        <w:tc>
+          <w:tcPr>
+            <w:tcW w:w="2369" w:type="dxa"/>
+            <w:tcBorders>
+              <w:top w:val="nil"/>
+              <w:bottom w:val="nil"/>
+            </w:tcBorders>
+          </w:tcPr>
+          <w:p>
+            <w:pPr>
+              <w:spacing w:line="480" w:lineRule="auto"/>
+              <w:jc w:val="center"/>
+              <w:rPr>
+                <w:rFonts w:ascii="Times New Roman" w:hAnsi="Times New Roman" w:cs="Times New Roman"/>
+                <w:iCs/>
+                <w:sz w:val="24"/>
+              </w:rPr>
+            </w:pPr>
+          </w:p>
+        </w:tc>
+        <w:tc>
+          <w:tcPr>
+            <w:tcW w:w="2369" w:type="dxa"/>
+            <w:tcBorders>
+              <w:top w:val="nil"/>
+              <w:bottom w:val="nil"/>
+            </w:tcBorders>
+          </w:tcPr>
+          <w:p>
+            <w:pPr>
+              <w:spacing w:line="480" w:lineRule="auto"/>
+              <w:jc w:val="center"/>
+              <w:rPr>
+                <w:rFonts w:ascii="Times New Roman" w:hAnsi="Times New Roman" w:cs="Times New Roman"/>
+                <w:iCs/>
+                <w:sz w:val="24"/>
+              </w:rPr>
+            </w:pPr>
+          </w:p>
+        </w:tc>
+      </w:tr>
+      <w:tr>
+        <w:trPr>
+          <w:trHeight w:val="427"/>
+        </w:trPr>
+        <w:tc>
+          <w:tcPr>
+            <w:tcW w:w="2368" w:type="dxa"/>
+            <w:tcBorders>
+              <w:top w:val="nil"/>
+              <w:bottom w:val="nil"/>
+            </w:tcBorders>
+          </w:tcPr>
+          <w:p>
+            <w:pPr>
+              <w:spacing w:line="480" w:lineRule="auto"/>
+              <w:jc w:val="center"/>
+              <w:rPr>
+                <w:rFonts w:ascii="Times New Roman" w:hAnsi="Times New Roman" w:cs="Times New Roman"/>
+                <w:iCs/>
+                <w:sz w:val="24"/>
+              </w:rPr>
+            </w:pPr>
+          </w:p>
+        </w:tc>
+        <w:tc>
+          <w:tcPr>
+            <w:tcW w:w="2368" w:type="dxa"/>
+            <w:tcBorders>
+              <w:top w:val="nil"/>
+              <w:bottom w:val="nil"/>
+            </w:tcBorders>
+          </w:tcPr>
+          <w:p>
+            <w:pPr>
+              <w:spacing w:line="480" w:lineRule="auto"/>
+              <w:jc w:val="center"/>
+              <w:rPr>
+                <w:rFonts w:ascii="Times New Roman" w:hAnsi="Times New Roman" w:cs="Times New Roman"/>
+                <w:b/>
+                <w:bCs/>
+                <w:iCs/>
+                <w:sz w:val="24"/>
+              </w:rPr>
+            </w:pPr>
+            <w:r>
+              <w:rPr>
+                <w:rFonts w:ascii="Times New Roman" w:hAnsi="Times New Roman" w:cs="Times New Roman"/>
+                <w:b/>
+                <w:bCs/>
+                <w:iCs/>
+                <w:sz w:val="24"/>
+              </w:rPr>
+              <w:t>0</w:t>
+            </w:r>
+          </w:p>
+        </w:tc>
+        <w:tc>
+          <w:tcPr>
+            <w:tcW w:w="2369" w:type="dxa"/>
+            <w:tcBorders>
+              <w:top w:val="nil"/>
+              <w:bottom w:val="nil"/>
+            </w:tcBorders>
+          </w:tcPr>
+          <w:p>
+            <w:pPr>
+              <w:spacing w:line="480" w:lineRule="auto"/>
+              <w:jc w:val="center"/>
+              <w:rPr>
+                <w:rFonts w:ascii="Times New Roman" w:hAnsi="Times New Roman" w:cs="Times New Roman"/>
+                <w:iCs/>
+                <w:sz w:val="24"/>
+              </w:rPr>
+            </w:pPr>
+            <w:r>
+              <w:rPr>
+                <w:rFonts w:ascii="Times New Roman" w:hAnsi="Times New Roman" w:cs="Times New Roman"/>
+                <w:iCs/>
+                <w:sz w:val="24"/>
+              </w:rPr>
+              <w:t>3403</w:t>
+            </w:r>
+          </w:p>
+        </w:tc>
+        <w:tc>
+          <w:tcPr>
+            <w:tcW w:w="2369" w:type="dxa"/>
+            <w:tcBorders>
+              <w:top w:val="nil"/>
+              <w:bottom w:val="nil"/>
+            </w:tcBorders>
+          </w:tcPr>
+          <w:p>
+            <w:pPr>
+              <w:spacing w:line="480" w:lineRule="auto"/>
+              <w:jc w:val="center"/>
+              <w:rPr>
+                <w:rFonts w:ascii="Times New Roman" w:hAnsi="Times New Roman" w:cs="Times New Roman"/>
+                <w:iCs/>
+                <w:sz w:val="24"/>
+              </w:rPr>
+            </w:pPr>
+            <w:r>
+              <w:rPr>
+                <w:rFonts w:ascii="Times New Roman" w:hAnsi="Times New Roman" w:cs="Times New Roman"/>
+                <w:iCs/>
+                <w:sz w:val="24"/>
+              </w:rPr>
+              <w:t>442</w:t>
+            </w:r>
+          </w:p>
+        </w:tc>
+      </w:tr>
+      <w:tr>
+        <w:trPr>
+          <w:trHeight w:val="427"/>
+        </w:trPr>
+        <w:tc>
+          <w:tcPr>
+            <w:tcW w:w="2368" w:type="dxa"/>
+            <w:tcBorders>
+              <w:top w:val="nil"/>
+              <w:bottom w:val="nil"/>
+            </w:tcBorders>
+          </w:tcPr>
+          <w:p>
+            <w:pPr>
+              <w:spacing w:line="480" w:lineRule="auto"/>
+              <w:jc w:val="center"/>
+              <w:rPr>
+                <w:rFonts w:ascii="Times New Roman" w:hAnsi="Times New Roman" w:cs="Times New Roman"/>
+                <w:iCs/>
+                <w:sz w:val="24"/>
+              </w:rPr>
+            </w:pPr>
+          </w:p>
+        </w:tc>
+        <w:tc>
+          <w:tcPr>
+            <w:tcW w:w="2368" w:type="dxa"/>
+            <w:tcBorders>
+              <w:top w:val="nil"/>
+              <w:bottom w:val="nil"/>
+            </w:tcBorders>
+          </w:tcPr>
+          <w:p>
+            <w:pPr>
+              <w:spacing w:line="480" w:lineRule="auto"/>
+              <w:jc w:val="center"/>
+              <w:rPr>
+                <w:rFonts w:ascii="Times New Roman" w:hAnsi="Times New Roman" w:cs="Times New Roman"/>
+                <w:b/>
+                <w:bCs/>
+                <w:iCs/>
+                <w:sz w:val="24"/>
+              </w:rPr>
+            </w:pPr>
+            <w:r>
+              <w:rPr>
+                <w:rFonts w:ascii="Times New Roman" w:hAnsi="Times New Roman" w:cs="Times New Roman"/>
+                <w:b/>
+                <w:bCs/>
+                <w:iCs/>
+                <w:sz w:val="24"/>
+              </w:rPr>
+              <w:t>1</w:t>
+            </w:r>
+          </w:p>
+        </w:tc>
+        <w:tc>
+          <w:tcPr>
+            <w:tcW w:w="2369" w:type="dxa"/>
+            <w:tcBorders>
+              <w:top w:val="nil"/>
+              <w:bottom w:val="nil"/>
+            </w:tcBorders>
+          </w:tcPr>
+          <w:p>
+            <w:pPr>
+              <w:spacing w:line="480" w:lineRule="auto"/>
+              <w:jc w:val="center"/>
+              <w:rPr>
+                <w:rFonts w:ascii="Times New Roman" w:hAnsi="Times New Roman" w:cs="Times New Roman"/>
+                <w:iCs/>
+                <w:sz w:val="24"/>
+              </w:rPr>
+            </w:pPr>
+            <w:r>
+              <w:rPr>
+                <w:rFonts w:ascii="Times New Roman" w:hAnsi="Times New Roman" w:cs="Times New Roman"/>
+                <w:iCs/>
+                <w:sz w:val="24"/>
+              </w:rPr>
+              <w:t>3772</w:t>
+            </w:r>
+          </w:p>
+        </w:tc>
+        <w:tc>
+          <w:tcPr>
+            <w:tcW w:w="2369" w:type="dxa"/>
+            <w:tcBorders>
+              <w:top w:val="nil"/>
+              <w:bottom w:val="nil"/>
+            </w:tcBorders>
+          </w:tcPr>
+          <w:p>
+            <w:pPr>
+              <w:spacing w:line="480" w:lineRule="auto"/>
+              <w:jc w:val="center"/>
+              <w:rPr>
+                <w:rFonts w:ascii="Times New Roman" w:hAnsi="Times New Roman" w:cs="Times New Roman"/>
+                <w:iCs/>
+                <w:sz w:val="24"/>
+              </w:rPr>
+            </w:pPr>
+            <w:r>
+              <w:rPr>
+                <w:rFonts w:ascii="Times New Roman" w:hAnsi="Times New Roman" w:cs="Times New Roman"/>
+                <w:iCs/>
+                <w:sz w:val="24"/>
+              </w:rPr>
+              <w:t>2607</w:t>
+            </w:r>
+          </w:p>
+        </w:tc>
+      </w:tr>
+      <w:tr>
+        <w:trPr>
+          <w:trHeight w:val="427"/>
+        </w:trPr>
+        <w:tc>
+          <w:tcPr>
+            <w:tcW w:w="2368" w:type="dxa"/>
+            <w:tcBorders>
+              <w:top w:val="nil"/>
+              <w:bottom w:val="nil"/>
+            </w:tcBorders>
+          </w:tcPr>
+          <w:p>
+            <w:pPr>
+              <w:spacing w:line="480" w:lineRule="auto"/>
+              <w:jc w:val="center"/>
+              <w:rPr>
+                <w:rFonts w:ascii="Times New Roman" w:hAnsi="Times New Roman" w:cs="Times New Roman"/>
+                <w:iCs/>
+                <w:sz w:val="24"/>
+              </w:rPr>
+            </w:pPr>
+            <w:r>
+              <w:rPr>
+                <w:rFonts w:ascii="Times New Roman" w:hAnsi="Times New Roman" w:cs="Times New Roman"/>
+                <w:iCs/>
+                <w:sz w:val="24"/>
+              </w:rPr>
+              <w:t>5</w:t>
+            </w:r>
+          </w:p>
+        </w:tc>
+        <w:tc>
+          <w:tcPr>
+            <w:tcW w:w="2368" w:type="dxa"/>
+            <w:tcBorders>
+              <w:top w:val="nil"/>
+              <w:bottom w:val="nil"/>
+            </w:tcBorders>
+          </w:tcPr>
+          <w:p>
+            <w:pPr>
+              <w:spacing w:line="480" w:lineRule="auto"/>
+              <w:jc w:val="center"/>
+              <w:rPr>
+                <w:rFonts w:ascii="Times New Roman" w:hAnsi="Times New Roman" w:cs="Times New Roman"/>
+                <w:iCs/>
+                <w:sz w:val="24"/>
+              </w:rPr>
+            </w:pPr>
+          </w:p>
+        </w:tc>
+        <w:tc>
+          <w:tcPr>
+            <w:tcW w:w="2369" w:type="dxa"/>
+            <w:tcBorders>
+              <w:top w:val="nil"/>
+              <w:bottom w:val="nil"/>
+            </w:tcBorders>
+          </w:tcPr>
+          <w:p>
+            <w:pPr>
+              <w:spacing w:line="480" w:lineRule="auto"/>
+              <w:jc w:val="center"/>
+              <w:rPr>
+                <w:rFonts w:ascii="Times New Roman" w:hAnsi="Times New Roman" w:cs="Times New Roman"/>
+                <w:iCs/>
+                <w:sz w:val="24"/>
+              </w:rPr>
+            </w:pPr>
+          </w:p>
+        </w:tc>
+        <w:tc>
+          <w:tcPr>
+            <w:tcW w:w="2369" w:type="dxa"/>
+            <w:tcBorders>
+              <w:top w:val="nil"/>
+              <w:bottom w:val="nil"/>
+            </w:tcBorders>
+          </w:tcPr>
+          <w:p>
+            <w:pPr>
+              <w:spacing w:line="480" w:lineRule="auto"/>
+              <w:jc w:val="center"/>
+              <w:rPr>
+                <w:rFonts w:ascii="Times New Roman" w:hAnsi="Times New Roman" w:cs="Times New Roman"/>
+                <w:iCs/>
+                <w:sz w:val="24"/>
+              </w:rPr>
+            </w:pPr>
+          </w:p>
+        </w:tc>
+      </w:tr>
+      <w:tr>
+        <w:trPr>
+          <w:trHeight w:val="427"/>
+        </w:trPr>
+        <w:tc>
+          <w:tcPr>
+            <w:tcW w:w="2368" w:type="dxa"/>
+            <w:tcBorders>
+              <w:top w:val="nil"/>
+              <w:bottom w:val="nil"/>
+            </w:tcBorders>
+          </w:tcPr>
+          <w:p>
+            <w:pPr>
+              <w:spacing w:line="480" w:lineRule="auto"/>
+              <w:jc w:val="center"/>
+              <w:rPr>
+                <w:rFonts w:ascii="Times New Roman" w:hAnsi="Times New Roman" w:cs="Times New Roman"/>
+                <w:iCs/>
+                <w:sz w:val="24"/>
+              </w:rPr>
+            </w:pPr>
+          </w:p>
+        </w:tc>
+        <w:tc>
+          <w:tcPr>
+            <w:tcW w:w="2368" w:type="dxa"/>
+            <w:tcBorders>
+              <w:top w:val="nil"/>
+              <w:bottom w:val="nil"/>
+            </w:tcBorders>
+          </w:tcPr>
+          <w:p>
+            <w:pPr>
+              <w:spacing w:line="480" w:lineRule="auto"/>
+              <w:jc w:val="center"/>
+              <w:rPr>
+                <w:rFonts w:ascii="Times New Roman" w:hAnsi="Times New Roman" w:cs="Times New Roman"/>
+                <w:b/>
+                <w:bCs/>
+                <w:iCs/>
+                <w:sz w:val="24"/>
+              </w:rPr>
+            </w:pPr>
+            <w:r>
+              <w:rPr>
+                <w:rFonts w:ascii="Times New Roman" w:hAnsi="Times New Roman" w:cs="Times New Roman"/>
+                <w:b/>
+                <w:bCs/>
+                <w:iCs/>
+                <w:sz w:val="24"/>
+              </w:rPr>
+              <w:t>0</w:t>
+            </w:r>
+          </w:p>
+        </w:tc>
+        <w:tc>
+          <w:tcPr>
+            <w:tcW w:w="2369" w:type="dxa"/>
+            <w:tcBorders>
+              <w:top w:val="nil"/>
+              <w:bottom w:val="nil"/>
+            </w:tcBorders>
+          </w:tcPr>
+          <w:p>
+            <w:pPr>
+              <w:spacing w:line="480" w:lineRule="auto"/>
+              <w:jc w:val="center"/>
+              <w:rPr>
+                <w:rFonts w:ascii="Times New Roman" w:hAnsi="Times New Roman" w:cs="Times New Roman"/>
+                <w:iCs/>
+                <w:sz w:val="24"/>
+              </w:rPr>
+            </w:pPr>
+            <w:r>
+              <w:rPr>
+                <w:rFonts w:ascii="Times New Roman" w:hAnsi="Times New Roman" w:cs="Times New Roman"/>
+                <w:iCs/>
+                <w:sz w:val="24"/>
+              </w:rPr>
+              <w:t>4859</w:t>
+            </w:r>
+          </w:p>
+        </w:tc>
+        <w:tc>
+          <w:tcPr>
+            <w:tcW w:w="2369" w:type="dxa"/>
+            <w:tcBorders>
+              <w:top w:val="nil"/>
+              <w:bottom w:val="nil"/>
+            </w:tcBorders>
+          </w:tcPr>
+          <w:p>
+            <w:pPr>
+              <w:spacing w:line="480" w:lineRule="auto"/>
+              <w:jc w:val="center"/>
+              <w:rPr>
+                <w:rFonts w:ascii="Times New Roman" w:hAnsi="Times New Roman" w:cs="Times New Roman"/>
+                <w:iCs/>
+                <w:sz w:val="24"/>
+              </w:rPr>
+            </w:pPr>
+            <w:r>
+              <w:rPr>
+                <w:rFonts w:ascii="Times New Roman" w:hAnsi="Times New Roman" w:cs="Times New Roman"/>
+                <w:iCs/>
+                <w:sz w:val="24"/>
+              </w:rPr>
+              <w:t>667</w:t>
+            </w:r>
+          </w:p>
+        </w:tc>
+      </w:tr>
+      <w:tr>
+        <w:trPr>
+          <w:trHeight w:val="427"/>
+        </w:trPr>
+        <w:tc>
+          <w:tcPr>
+            <w:tcW w:w="2368" w:type="dxa"/>
+            <w:tcBorders>
+              <w:top w:val="nil"/>
+              <w:bottom w:val="nil"/>
+            </w:tcBorders>
+          </w:tcPr>
+          <w:p>
+            <w:pPr>
+              <w:spacing w:line="480" w:lineRule="auto"/>
+              <w:jc w:val="center"/>
+              <w:rPr>
+                <w:rFonts w:ascii="Times New Roman" w:hAnsi="Times New Roman" w:cs="Times New Roman"/>
+                <w:iCs/>
+                <w:sz w:val="24"/>
+              </w:rPr>
+            </w:pPr>
+          </w:p>
+        </w:tc>
+        <w:tc>
+          <w:tcPr>
+            <w:tcW w:w="2368" w:type="dxa"/>
+            <w:tcBorders>
+              <w:top w:val="nil"/>
+              <w:bottom w:val="nil"/>
+            </w:tcBorders>
+          </w:tcPr>
+          <w:p>
+            <w:pPr>
+              <w:spacing w:line="480" w:lineRule="auto"/>
+              <w:jc w:val="center"/>
+              <w:rPr>
+                <w:rFonts w:ascii="Times New Roman" w:hAnsi="Times New Roman" w:cs="Times New Roman"/>
+                <w:b/>
+                <w:bCs/>
+                <w:iCs/>
+                <w:sz w:val="24"/>
+              </w:rPr>
+            </w:pPr>
+            <w:r>
+              <w:rPr>
+                <w:rFonts w:ascii="Times New Roman" w:hAnsi="Times New Roman" w:cs="Times New Roman"/>
+                <w:b/>
+                <w:bCs/>
+                <w:iCs/>
+                <w:sz w:val="24"/>
+              </w:rPr>
+              <w:t>1</w:t>
+            </w:r>
+          </w:p>
+        </w:tc>
+        <w:tc>
+          <w:tcPr>
+            <w:tcW w:w="2369" w:type="dxa"/>
+            <w:tcBorders>
+              <w:top w:val="nil"/>
+              <w:bottom w:val="nil"/>
+            </w:tcBorders>
+          </w:tcPr>
+          <w:p>
+            <w:pPr>
+              <w:spacing w:line="480" w:lineRule="auto"/>
+              <w:jc w:val="center"/>
+              <w:rPr>
+                <w:rFonts w:ascii="Times New Roman" w:hAnsi="Times New Roman" w:cs="Times New Roman"/>
+                <w:iCs/>
+                <w:sz w:val="24"/>
+              </w:rPr>
+            </w:pPr>
+            <w:r>
+              <w:rPr>
+                <w:rFonts w:ascii="Times New Roman" w:hAnsi="Times New Roman" w:cs="Times New Roman"/>
+                <w:iCs/>
+                <w:sz w:val="24"/>
+              </w:rPr>
+              <w:t>5839</w:t>
+            </w:r>
+          </w:p>
+        </w:tc>
+        <w:tc>
+          <w:tcPr>
+            <w:tcW w:w="2369" w:type="dxa"/>
+            <w:tcBorders>
+              <w:top w:val="nil"/>
+              <w:bottom w:val="nil"/>
+            </w:tcBorders>
+          </w:tcPr>
+          <w:p>
+            <w:pPr>
+              <w:spacing w:line="480" w:lineRule="auto"/>
+              <w:jc w:val="center"/>
+              <w:rPr>
+                <w:rFonts w:ascii="Times New Roman" w:hAnsi="Times New Roman" w:cs="Times New Roman"/>
+                <w:iCs/>
+                <w:sz w:val="24"/>
+              </w:rPr>
+            </w:pPr>
+            <w:r>
+              <w:rPr>
+                <w:rFonts w:ascii="Times New Roman" w:hAnsi="Times New Roman" w:cs="Times New Roman"/>
+                <w:iCs/>
+                <w:sz w:val="24"/>
+              </w:rPr>
+              <w:t>3539</w:t>
+            </w:r>
+          </w:p>
+        </w:tc>
+      </w:tr>
+      <w:tr>
+        <w:trPr>
+          <w:trHeight w:val="427"/>
+        </w:trPr>
+        <w:tc>
+          <w:tcPr>
+            <w:tcW w:w="2368" w:type="dxa"/>
+            <w:tcBorders>
+              <w:top w:val="nil"/>
+              <w:bottom w:val="nil"/>
+            </w:tcBorders>
+          </w:tcPr>
+          <w:p>
+            <w:pPr>
+              <w:spacing w:line="480" w:lineRule="auto"/>
+              <w:jc w:val="center"/>
+              <w:rPr>
+                <w:rFonts w:ascii="Times New Roman" w:hAnsi="Times New Roman" w:cs="Times New Roman"/>
+                <w:iCs/>
+                <w:sz w:val="24"/>
+              </w:rPr>
+            </w:pPr>
+            <w:r>
+              <w:rPr>
+                <w:rFonts w:ascii="Times New Roman" w:hAnsi="Times New Roman" w:cs="Times New Roman"/>
+                <w:iCs/>
+                <w:sz w:val="24"/>
+              </w:rPr>
+              <w:t>6</w:t>
+            </w:r>
+          </w:p>
+        </w:tc>
+        <w:tc>
+          <w:tcPr>
+            <w:tcW w:w="2368" w:type="dxa"/>
+            <w:tcBorders>
+              <w:top w:val="nil"/>
+              <w:bottom w:val="nil"/>
+            </w:tcBorders>
+          </w:tcPr>
+          <w:p>
+            <w:pPr>
+              <w:spacing w:line="480" w:lineRule="auto"/>
+              <w:jc w:val="center"/>
+              <w:rPr>
+                <w:rFonts w:ascii="Times New Roman" w:hAnsi="Times New Roman" w:cs="Times New Roman"/>
+                <w:iCs/>
+                <w:sz w:val="24"/>
+              </w:rPr>
+            </w:pPr>
+          </w:p>
+        </w:tc>
+        <w:tc>
+          <w:tcPr>
+            <w:tcW w:w="2369" w:type="dxa"/>
+            <w:tcBorders>
+              <w:top w:val="nil"/>
+              <w:bottom w:val="nil"/>
+            </w:tcBorders>
+          </w:tcPr>
+          <w:p>
+            <w:pPr>
+              <w:spacing w:line="480" w:lineRule="auto"/>
+              <w:jc w:val="center"/>
+              <w:rPr>
+                <w:rFonts w:ascii="Times New Roman" w:hAnsi="Times New Roman" w:cs="Times New Roman"/>
+                <w:iCs/>
+                <w:sz w:val="24"/>
+              </w:rPr>
+            </w:pPr>
+          </w:p>
+        </w:tc>
+        <w:tc>
+          <w:tcPr>
+            <w:tcW w:w="2369" w:type="dxa"/>
+            <w:tcBorders>
+              <w:top w:val="nil"/>
+              <w:bottom w:val="nil"/>
+            </w:tcBorders>
+          </w:tcPr>
+          <w:p>
+            <w:pPr>
+              <w:spacing w:line="480" w:lineRule="auto"/>
+              <w:jc w:val="center"/>
+              <w:rPr>
+                <w:rFonts w:ascii="Times New Roman" w:hAnsi="Times New Roman" w:cs="Times New Roman"/>
+                <w:iCs/>
+                <w:sz w:val="24"/>
+              </w:rPr>
+            </w:pPr>
+          </w:p>
+        </w:tc>
+      </w:tr>
+      <w:tr>
+        <w:trPr>
+          <w:trHeight w:val="427"/>
+        </w:trPr>
+        <w:tc>
+          <w:tcPr>
+            <w:tcW w:w="2368" w:type="dxa"/>
+            <w:tcBorders>
+              <w:top w:val="nil"/>
+              <w:bottom w:val="nil"/>
+            </w:tcBorders>
+          </w:tcPr>
+          <w:p>
+            <w:pPr>
+              <w:spacing w:line="480" w:lineRule="auto"/>
+              <w:jc w:val="center"/>
+              <w:rPr>
+                <w:rFonts w:ascii="Times New Roman" w:hAnsi="Times New Roman" w:cs="Times New Roman"/>
+                <w:iCs/>
+                <w:sz w:val="24"/>
+              </w:rPr>
+            </w:pPr>
+          </w:p>
+        </w:tc>
+        <w:tc>
+          <w:tcPr>
+            <w:tcW w:w="2368" w:type="dxa"/>
+            <w:tcBorders>
+              <w:top w:val="nil"/>
+              <w:bottom w:val="nil"/>
+            </w:tcBorders>
+          </w:tcPr>
+          <w:p>
+            <w:pPr>
+              <w:spacing w:line="480" w:lineRule="auto"/>
+              <w:jc w:val="center"/>
+              <w:rPr>
+                <w:rFonts w:ascii="Times New Roman" w:hAnsi="Times New Roman" w:cs="Times New Roman"/>
+                <w:b/>
+                <w:bCs/>
+                <w:iCs/>
+                <w:sz w:val="24"/>
+              </w:rPr>
+            </w:pPr>
+            <w:r>
+              <w:rPr>
+                <w:rFonts w:ascii="Times New Roman" w:hAnsi="Times New Roman" w:cs="Times New Roman"/>
+                <w:b/>
+                <w:bCs/>
+                <w:iCs/>
+                <w:sz w:val="24"/>
+              </w:rPr>
+              <w:t>0</w:t>
+            </w:r>
+          </w:p>
+        </w:tc>
+        <w:tc>
+          <w:tcPr>
+            <w:tcW w:w="2369" w:type="dxa"/>
+            <w:tcBorders>
+              <w:top w:val="nil"/>
+              <w:bottom w:val="nil"/>
+            </w:tcBorders>
+          </w:tcPr>
+          <w:p>
+            <w:pPr>
+              <w:spacing w:line="480" w:lineRule="auto"/>
+              <w:jc w:val="center"/>
+              <w:rPr>
+                <w:rFonts w:ascii="Times New Roman" w:hAnsi="Times New Roman" w:cs="Times New Roman"/>
+                <w:iCs/>
+                <w:sz w:val="24"/>
+              </w:rPr>
+            </w:pPr>
+            <w:r>
+              <w:rPr>
+                <w:rFonts w:ascii="Times New Roman" w:hAnsi="Times New Roman" w:cs="Times New Roman"/>
+                <w:iCs/>
+                <w:sz w:val="24"/>
+              </w:rPr>
+              <w:t>6081</w:t>
+            </w:r>
+          </w:p>
+        </w:tc>
+        <w:tc>
+          <w:tcPr>
+            <w:tcW w:w="2369" w:type="dxa"/>
+            <w:tcBorders>
+              <w:top w:val="nil"/>
+              <w:bottom w:val="nil"/>
+            </w:tcBorders>
+          </w:tcPr>
+          <w:p>
+            <w:pPr>
+              <w:spacing w:line="480" w:lineRule="auto"/>
+              <w:jc w:val="center"/>
+              <w:rPr>
+                <w:rFonts w:ascii="Times New Roman" w:hAnsi="Times New Roman" w:cs="Times New Roman"/>
+                <w:iCs/>
+                <w:sz w:val="24"/>
+              </w:rPr>
+            </w:pPr>
+            <w:r>
+              <w:rPr>
+                <w:rFonts w:ascii="Times New Roman" w:hAnsi="Times New Roman" w:cs="Times New Roman"/>
+                <w:iCs/>
+                <w:sz w:val="24"/>
+              </w:rPr>
+              <w:t>1115</w:t>
+            </w:r>
+          </w:p>
+        </w:tc>
+      </w:tr>
+      <w:tr>
+        <w:trPr>
+          <w:trHeight w:val="427"/>
+        </w:trPr>
+        <w:tc>
+          <w:tcPr>
+            <w:tcW w:w="2368" w:type="dxa"/>
+            <w:tcBorders>
+              <w:top w:val="nil"/>
+              <w:bottom w:val="nil"/>
+            </w:tcBorders>
+          </w:tcPr>
+          <w:p>
+            <w:pPr>
+              <w:spacing w:line="480" w:lineRule="auto"/>
+              <w:jc w:val="center"/>
+              <w:rPr>
+                <w:rFonts w:ascii="Times New Roman" w:hAnsi="Times New Roman" w:cs="Times New Roman"/>
+                <w:iCs/>
+                <w:sz w:val="24"/>
+              </w:rPr>
+            </w:pPr>
+          </w:p>
+        </w:tc>
+        <w:tc>
+          <w:tcPr>
+            <w:tcW w:w="2368" w:type="dxa"/>
+            <w:tcBorders>
+              <w:top w:val="nil"/>
+              <w:bottom w:val="nil"/>
+            </w:tcBorders>
+          </w:tcPr>
+          <w:p>
+            <w:pPr>
+              <w:spacing w:line="480" w:lineRule="auto"/>
+              <w:jc w:val="center"/>
+              <w:rPr>
+                <w:rFonts w:ascii="Times New Roman" w:hAnsi="Times New Roman" w:cs="Times New Roman"/>
+                <w:b/>
+                <w:bCs/>
+                <w:iCs/>
+                <w:sz w:val="24"/>
+              </w:rPr>
+            </w:pPr>
+            <w:r>
+              <w:rPr>
+                <w:rFonts w:ascii="Times New Roman" w:hAnsi="Times New Roman" w:cs="Times New Roman"/>
+                <w:b/>
+                <w:bCs/>
+                <w:iCs/>
+                <w:sz w:val="24"/>
+              </w:rPr>
+              <w:t>1</w:t>
+            </w:r>
+          </w:p>
+        </w:tc>
+        <w:tc>
+          <w:tcPr>
+            <w:tcW w:w="2369" w:type="dxa"/>
+            <w:tcBorders>
+              <w:top w:val="nil"/>
+              <w:bottom w:val="nil"/>
+            </w:tcBorders>
+          </w:tcPr>
+          <w:p>
+            <w:pPr>
+              <w:spacing w:line="480" w:lineRule="auto"/>
+              <w:jc w:val="center"/>
+              <w:rPr>
+                <w:rFonts w:ascii="Times New Roman" w:hAnsi="Times New Roman" w:cs="Times New Roman"/>
+                <w:iCs/>
+                <w:sz w:val="24"/>
+              </w:rPr>
+            </w:pPr>
+            <w:r>
+              <w:rPr>
+                <w:rFonts w:ascii="Times New Roman" w:hAnsi="Times New Roman" w:cs="Times New Roman"/>
+                <w:iCs/>
+                <w:sz w:val="24"/>
+              </w:rPr>
+              <w:t>7675</w:t>
+            </w:r>
+          </w:p>
+        </w:tc>
+        <w:tc>
+          <w:tcPr>
+            <w:tcW w:w="2369" w:type="dxa"/>
+            <w:tcBorders>
+              <w:top w:val="nil"/>
+              <w:bottom w:val="nil"/>
+            </w:tcBorders>
+          </w:tcPr>
+          <w:p>
+            <w:pPr>
+              <w:spacing w:line="480" w:lineRule="auto"/>
+              <w:jc w:val="center"/>
+              <w:rPr>
+                <w:rFonts w:ascii="Times New Roman" w:hAnsi="Times New Roman" w:cs="Times New Roman"/>
+                <w:iCs/>
+                <w:sz w:val="24"/>
+              </w:rPr>
+            </w:pPr>
+            <w:r>
+              <w:rPr>
+                <w:rFonts w:ascii="Times New Roman" w:hAnsi="Times New Roman" w:cs="Times New Roman"/>
+                <w:iCs/>
+                <w:sz w:val="24"/>
+              </w:rPr>
+              <w:t>4929</w:t>
+            </w:r>
+          </w:p>
+        </w:tc>
+      </w:tr>
+      <w:tr>
+        <w:trPr>
+          <w:trHeight w:val="427"/>
+        </w:trPr>
+        <w:tc>
+          <w:tcPr>
+            <w:tcW w:w="2368" w:type="dxa"/>
+            <w:tcBorders>
+              <w:top w:val="nil"/>
+              <w:bottom w:val="nil"/>
+            </w:tcBorders>
+          </w:tcPr>
+          <w:p>
+            <w:pPr>
+              <w:spacing w:line="480" w:lineRule="auto"/>
+              <w:jc w:val="center"/>
+              <w:rPr>
+                <w:rFonts w:ascii="Times New Roman" w:hAnsi="Times New Roman" w:cs="Times New Roman"/>
+                <w:iCs/>
+                <w:sz w:val="24"/>
+              </w:rPr>
+            </w:pPr>
+            <w:r>
+              <w:rPr>
+                <w:rFonts w:ascii="Times New Roman" w:hAnsi="Times New Roman" w:cs="Times New Roman"/>
+                <w:iCs/>
+                <w:sz w:val="24"/>
+              </w:rPr>
+              <w:t>7</w:t>
+            </w:r>
+          </w:p>
+        </w:tc>
+        <w:tc>
+          <w:tcPr>
+            <w:tcW w:w="2368" w:type="dxa"/>
+            <w:tcBorders>
+              <w:top w:val="nil"/>
+              <w:bottom w:val="nil"/>
+            </w:tcBorders>
+          </w:tcPr>
+          <w:p>
+            <w:pPr>
+              <w:spacing w:line="480" w:lineRule="auto"/>
+              <w:jc w:val="center"/>
+              <w:rPr>
+                <w:rFonts w:ascii="Times New Roman" w:hAnsi="Times New Roman" w:cs="Times New Roman"/>
+                <w:iCs/>
+                <w:sz w:val="24"/>
+              </w:rPr>
+            </w:pPr>
+          </w:p>
+        </w:tc>
+        <w:tc>
+          <w:tcPr>
+            <w:tcW w:w="2369" w:type="dxa"/>
+            <w:tcBorders>
+              <w:top w:val="nil"/>
+              <w:bottom w:val="nil"/>
+            </w:tcBorders>
+          </w:tcPr>
+          <w:p>
+            <w:pPr>
+              <w:spacing w:line="480" w:lineRule="auto"/>
+              <w:jc w:val="center"/>
+              <w:rPr>
+                <w:rFonts w:ascii="Times New Roman" w:hAnsi="Times New Roman" w:cs="Times New Roman"/>
+                <w:iCs/>
+                <w:sz w:val="24"/>
+              </w:rPr>
+            </w:pPr>
+          </w:p>
+        </w:tc>
+        <w:tc>
+          <w:tcPr>
+            <w:tcW w:w="2369" w:type="dxa"/>
+            <w:tcBorders>
+              <w:top w:val="nil"/>
+              <w:bottom w:val="nil"/>
+            </w:tcBorders>
+          </w:tcPr>
+          <w:p>
+            <w:pPr>
+              <w:spacing w:line="480" w:lineRule="auto"/>
+              <w:jc w:val="center"/>
+              <w:rPr>
+                <w:rFonts w:ascii="Times New Roman" w:hAnsi="Times New Roman" w:cs="Times New Roman"/>
+                <w:iCs/>
+                <w:sz w:val="24"/>
+              </w:rPr>
+            </w:pPr>
+          </w:p>
+        </w:tc>
+      </w:tr>
+      <w:tr>
+        <w:trPr>
+          <w:trHeight w:val="427"/>
+        </w:trPr>
+        <w:tc>
+          <w:tcPr>
+            <w:tcW w:w="2368" w:type="dxa"/>
+            <w:tcBorders>
+              <w:top w:val="nil"/>
+              <w:bottom w:val="nil"/>
+            </w:tcBorders>
+          </w:tcPr>
+          <w:p>
+            <w:pPr>
+              <w:spacing w:line="480" w:lineRule="auto"/>
+              <w:jc w:val="center"/>
+              <w:rPr>
+                <w:rFonts w:ascii="Times New Roman" w:hAnsi="Times New Roman" w:cs="Times New Roman"/>
+                <w:iCs/>
+                <w:sz w:val="24"/>
+              </w:rPr>
+            </w:pPr>
+          </w:p>
+        </w:tc>
+        <w:tc>
+          <w:tcPr>
+            <w:tcW w:w="2368" w:type="dxa"/>
+            <w:tcBorders>
+              <w:top w:val="nil"/>
+              <w:bottom w:val="nil"/>
+            </w:tcBorders>
+          </w:tcPr>
+          <w:p>
+            <w:pPr>
+              <w:spacing w:line="480" w:lineRule="auto"/>
+              <w:jc w:val="center"/>
+              <w:rPr>
+                <w:rFonts w:ascii="Times New Roman" w:hAnsi="Times New Roman" w:cs="Times New Roman"/>
+                <w:b/>
+                <w:bCs/>
+                <w:iCs/>
+                <w:sz w:val="24"/>
+              </w:rPr>
+            </w:pPr>
+            <w:r>
+              <w:rPr>
+                <w:rFonts w:ascii="Times New Roman" w:hAnsi="Times New Roman" w:cs="Times New Roman"/>
+                <w:b/>
+                <w:bCs/>
+                <w:iCs/>
+                <w:sz w:val="24"/>
+              </w:rPr>
+              <w:t>0</w:t>
+            </w:r>
+          </w:p>
+        </w:tc>
+        <w:tc>
+          <w:tcPr>
+            <w:tcW w:w="2369" w:type="dxa"/>
+            <w:tcBorders>
+              <w:top w:val="nil"/>
+              <w:bottom w:val="nil"/>
+            </w:tcBorders>
+          </w:tcPr>
+          <w:p>
+            <w:pPr>
+              <w:spacing w:line="480" w:lineRule="auto"/>
+              <w:jc w:val="center"/>
+              <w:rPr>
+                <w:rFonts w:ascii="Times New Roman" w:hAnsi="Times New Roman" w:cs="Times New Roman"/>
+                <w:iCs/>
+                <w:sz w:val="24"/>
+              </w:rPr>
+            </w:pPr>
+            <w:r>
+              <w:rPr>
+                <w:rFonts w:ascii="Times New Roman" w:hAnsi="Times New Roman" w:cs="Times New Roman"/>
+                <w:iCs/>
+                <w:sz w:val="24"/>
+              </w:rPr>
+              <w:t>3400</w:t>
+            </w:r>
+          </w:p>
+        </w:tc>
+        <w:tc>
+          <w:tcPr>
+            <w:tcW w:w="2369" w:type="dxa"/>
+            <w:tcBorders>
+              <w:top w:val="nil"/>
+              <w:bottom w:val="nil"/>
+            </w:tcBorders>
+          </w:tcPr>
+          <w:p>
+            <w:pPr>
+              <w:spacing w:line="480" w:lineRule="auto"/>
+              <w:jc w:val="center"/>
+              <w:rPr>
+                <w:rFonts w:ascii="Times New Roman" w:hAnsi="Times New Roman" w:cs="Times New Roman"/>
+                <w:iCs/>
+                <w:sz w:val="24"/>
+              </w:rPr>
+            </w:pPr>
+            <w:r>
+              <w:rPr>
+                <w:rFonts w:ascii="Times New Roman" w:hAnsi="Times New Roman" w:cs="Times New Roman"/>
+                <w:iCs/>
+                <w:sz w:val="24"/>
+              </w:rPr>
+              <w:t>922</w:t>
+            </w:r>
+          </w:p>
+        </w:tc>
+      </w:tr>
+      <w:tr>
+        <w:trPr>
+          <w:trHeight w:val="427"/>
+        </w:trPr>
+        <w:tc>
+          <w:tcPr>
+            <w:tcW w:w="2368" w:type="dxa"/>
+            <w:tcBorders>
+              <w:top w:val="nil"/>
+              <w:bottom w:val="nil"/>
+            </w:tcBorders>
+          </w:tcPr>
+          <w:p>
+            <w:pPr>
+              <w:spacing w:line="480" w:lineRule="auto"/>
+              <w:jc w:val="center"/>
+              <w:rPr>
+                <w:rFonts w:ascii="Times New Roman" w:hAnsi="Times New Roman" w:cs="Times New Roman"/>
+                <w:iCs/>
+                <w:sz w:val="24"/>
+              </w:rPr>
+            </w:pPr>
+          </w:p>
+        </w:tc>
+        <w:tc>
+          <w:tcPr>
+            <w:tcW w:w="2368" w:type="dxa"/>
+            <w:tcBorders>
+              <w:top w:val="nil"/>
+              <w:bottom w:val="nil"/>
+            </w:tcBorders>
+          </w:tcPr>
+          <w:p>
+            <w:pPr>
+              <w:spacing w:line="480" w:lineRule="auto"/>
+              <w:jc w:val="center"/>
+              <w:rPr>
+                <w:rFonts w:ascii="Times New Roman" w:hAnsi="Times New Roman" w:cs="Times New Roman"/>
+                <w:b/>
+                <w:bCs/>
+                <w:iCs/>
+                <w:sz w:val="24"/>
+              </w:rPr>
+            </w:pPr>
+            <w:r>
+              <w:rPr>
+                <w:rFonts w:ascii="Times New Roman" w:hAnsi="Times New Roman" w:cs="Times New Roman"/>
+                <w:b/>
+                <w:bCs/>
+                <w:iCs/>
+                <w:sz w:val="24"/>
+              </w:rPr>
+              <w:t>1</w:t>
+            </w:r>
+          </w:p>
+        </w:tc>
+        <w:tc>
+          <w:tcPr>
+            <w:tcW w:w="2369" w:type="dxa"/>
+            <w:tcBorders>
+              <w:top w:val="nil"/>
+              <w:bottom w:val="nil"/>
+            </w:tcBorders>
+          </w:tcPr>
+          <w:p>
+            <w:pPr>
+              <w:spacing w:line="480" w:lineRule="auto"/>
+              <w:jc w:val="center"/>
+              <w:rPr>
+                <w:rFonts w:ascii="Times New Roman" w:hAnsi="Times New Roman" w:cs="Times New Roman"/>
+                <w:iCs/>
+                <w:sz w:val="24"/>
+              </w:rPr>
+            </w:pPr>
+            <w:r>
+              <w:rPr>
+                <w:rFonts w:ascii="Times New Roman" w:hAnsi="Times New Roman" w:cs="Times New Roman"/>
+                <w:iCs/>
+                <w:sz w:val="24"/>
+              </w:rPr>
+              <w:t>4097</w:t>
+            </w:r>
+          </w:p>
+        </w:tc>
+        <w:tc>
+          <w:tcPr>
+            <w:tcW w:w="2369" w:type="dxa"/>
+            <w:tcBorders>
+              <w:top w:val="nil"/>
+              <w:bottom w:val="nil"/>
+            </w:tcBorders>
+          </w:tcPr>
+          <w:p>
+            <w:pPr>
+              <w:spacing w:line="480" w:lineRule="auto"/>
+              <w:jc w:val="center"/>
+              <w:rPr>
+                <w:rFonts w:ascii="Times New Roman" w:hAnsi="Times New Roman" w:cs="Times New Roman"/>
+                <w:iCs/>
+                <w:sz w:val="24"/>
+              </w:rPr>
+            </w:pPr>
+            <w:r>
+              <w:rPr>
+                <w:rFonts w:ascii="Times New Roman" w:hAnsi="Times New Roman" w:cs="Times New Roman"/>
+                <w:iCs/>
+                <w:sz w:val="24"/>
+              </w:rPr>
+              <w:t>2597</w:t>
+            </w:r>
+          </w:p>
+        </w:tc>
+      </w:tr>
+      <w:tr>
+        <w:trPr>
+          <w:trHeight w:val="427"/>
+        </w:trPr>
+        <w:tc>
+          <w:tcPr>
+            <w:tcW w:w="2368" w:type="dxa"/>
+            <w:tcBorders>
+              <w:top w:val="nil"/>
+              <w:bottom w:val="nil"/>
+            </w:tcBorders>
+          </w:tcPr>
+          <w:p>
+            <w:pPr>
+              <w:spacing w:line="480" w:lineRule="auto"/>
+              <w:jc w:val="center"/>
+              <w:rPr>
+                <w:rFonts w:ascii="Times New Roman" w:hAnsi="Times New Roman" w:cs="Times New Roman"/>
+                <w:iCs/>
+                <w:sz w:val="24"/>
+              </w:rPr>
+            </w:pPr>
+            <w:r>
+              <w:rPr>
+                <w:rFonts w:ascii="Times New Roman" w:hAnsi="Times New Roman" w:cs="Times New Roman"/>
+                <w:iCs/>
+                <w:sz w:val="24"/>
+              </w:rPr>
+              <w:t>8</w:t>
+            </w:r>
+          </w:p>
+        </w:tc>
+        <w:tc>
+          <w:tcPr>
+            <w:tcW w:w="2368" w:type="dxa"/>
+            <w:tcBorders>
+              <w:top w:val="nil"/>
+              <w:bottom w:val="nil"/>
+            </w:tcBorders>
+          </w:tcPr>
+          <w:p>
+            <w:pPr>
+              <w:spacing w:line="480" w:lineRule="auto"/>
+              <w:jc w:val="center"/>
+              <w:rPr>
+                <w:rFonts w:ascii="Times New Roman" w:hAnsi="Times New Roman" w:cs="Times New Roman"/>
+                <w:iCs/>
+                <w:sz w:val="24"/>
+              </w:rPr>
+            </w:pPr>
+          </w:p>
+        </w:tc>
+        <w:tc>
+          <w:tcPr>
+            <w:tcW w:w="2369" w:type="dxa"/>
+            <w:tcBorders>
+              <w:top w:val="nil"/>
+              <w:bottom w:val="nil"/>
+            </w:tcBorders>
+          </w:tcPr>
+          <w:p>
+            <w:pPr>
+              <w:spacing w:line="480" w:lineRule="auto"/>
+              <w:jc w:val="center"/>
+              <w:rPr>
+                <w:rFonts w:ascii="Times New Roman" w:hAnsi="Times New Roman" w:cs="Times New Roman"/>
+                <w:iCs/>
+                <w:sz w:val="24"/>
+              </w:rPr>
+            </w:pPr>
+          </w:p>
+        </w:tc>
+        <w:tc>
+          <w:tcPr>
+            <w:tcW w:w="2369" w:type="dxa"/>
+            <w:tcBorders>
+              <w:top w:val="nil"/>
+              <w:bottom w:val="nil"/>
+            </w:tcBorders>
+          </w:tcPr>
+          <w:p>
+            <w:pPr>
+              <w:spacing w:line="480" w:lineRule="auto"/>
+              <w:jc w:val="center"/>
+              <w:rPr>
+                <w:rFonts w:ascii="Times New Roman" w:hAnsi="Times New Roman" w:cs="Times New Roman"/>
+                <w:iCs/>
+                <w:sz w:val="24"/>
+              </w:rPr>
+            </w:pPr>
+          </w:p>
+        </w:tc>
+      </w:tr>
+      <w:tr>
+        <w:trPr>
+          <w:trHeight w:val="427"/>
+        </w:trPr>
+        <w:tc>
+          <w:tcPr>
+            <w:tcW w:w="2368" w:type="dxa"/>
+            <w:tcBorders>
+              <w:top w:val="nil"/>
+              <w:bottom w:val="nil"/>
+            </w:tcBorders>
+          </w:tcPr>
+          <w:p>
+            <w:pPr>
+              <w:spacing w:line="480" w:lineRule="auto"/>
+              <w:jc w:val="center"/>
+              <w:rPr>
+                <w:rFonts w:ascii="Times New Roman" w:hAnsi="Times New Roman" w:cs="Times New Roman"/>
+                <w:iCs/>
+                <w:sz w:val="24"/>
+              </w:rPr>
+            </w:pPr>
+          </w:p>
+        </w:tc>
+        <w:tc>
+          <w:tcPr>
+            <w:tcW w:w="2368" w:type="dxa"/>
+            <w:tcBorders>
+              <w:top w:val="nil"/>
+              <w:bottom w:val="nil"/>
+            </w:tcBorders>
+          </w:tcPr>
+          <w:p>
+            <w:pPr>
+              <w:spacing w:line="480" w:lineRule="auto"/>
+              <w:jc w:val="center"/>
+              <w:rPr>
+                <w:rFonts w:ascii="Times New Roman" w:hAnsi="Times New Roman" w:cs="Times New Roman"/>
+                <w:b/>
+                <w:bCs/>
+                <w:iCs/>
+                <w:sz w:val="24"/>
+              </w:rPr>
+            </w:pPr>
+            <w:r>
+              <w:rPr>
+                <w:rFonts w:ascii="Times New Roman" w:hAnsi="Times New Roman" w:cs="Times New Roman"/>
+                <w:b/>
+                <w:bCs/>
+                <w:iCs/>
+                <w:sz w:val="24"/>
+              </w:rPr>
+              <w:t>0</w:t>
+            </w:r>
+          </w:p>
+        </w:tc>
+        <w:tc>
+          <w:tcPr>
+            <w:tcW w:w="2369" w:type="dxa"/>
+            <w:tcBorders>
+              <w:top w:val="nil"/>
+              <w:bottom w:val="nil"/>
+            </w:tcBorders>
+          </w:tcPr>
+          <w:p>
+            <w:pPr>
+              <w:spacing w:line="480" w:lineRule="auto"/>
+              <w:jc w:val="center"/>
+              <w:rPr>
+                <w:rFonts w:ascii="Times New Roman" w:hAnsi="Times New Roman" w:cs="Times New Roman"/>
+                <w:iCs/>
+                <w:sz w:val="24"/>
+              </w:rPr>
+            </w:pPr>
+            <w:r>
+              <w:rPr>
+                <w:rFonts w:ascii="Times New Roman" w:hAnsi="Times New Roman" w:cs="Times New Roman"/>
+                <w:iCs/>
+                <w:sz w:val="24"/>
+              </w:rPr>
+              <w:t>3336</w:t>
+            </w:r>
+          </w:p>
+        </w:tc>
+        <w:tc>
+          <w:tcPr>
+            <w:tcW w:w="2369" w:type="dxa"/>
+            <w:tcBorders>
+              <w:top w:val="nil"/>
+              <w:bottom w:val="nil"/>
+            </w:tcBorders>
+          </w:tcPr>
+          <w:p>
+            <w:pPr>
+              <w:spacing w:line="480" w:lineRule="auto"/>
+              <w:jc w:val="center"/>
+              <w:rPr>
+                <w:rFonts w:ascii="Times New Roman" w:hAnsi="Times New Roman" w:cs="Times New Roman"/>
+                <w:iCs/>
+                <w:sz w:val="24"/>
+              </w:rPr>
+            </w:pPr>
+            <w:r>
+              <w:rPr>
+                <w:rFonts w:ascii="Times New Roman" w:hAnsi="Times New Roman" w:cs="Times New Roman"/>
+                <w:iCs/>
+                <w:sz w:val="24"/>
+              </w:rPr>
+              <w:t>1037</w:t>
+            </w:r>
+          </w:p>
+        </w:tc>
+      </w:tr>
+      <w:tr>
+        <w:trPr>
+          <w:trHeight w:val="105"/>
+        </w:trPr>
+        <w:tc>
+          <w:tcPr>
+            <w:tcW w:w="2368" w:type="dxa"/>
+            <w:tcBorders>
+              <w:top w:val="nil"/>
+              <w:bottom w:val="single" w:sz="4" w:space="0" w:color="auto"/>
+            </w:tcBorders>
+          </w:tcPr>
+          <w:p>
+            <w:pPr>
+              <w:spacing w:line="480" w:lineRule="auto"/>
+              <w:jc w:val="center"/>
+              <w:rPr>
+                <w:rFonts w:ascii="Times New Roman" w:hAnsi="Times New Roman" w:cs="Times New Roman"/>
+                <w:iCs/>
+                <w:sz w:val="24"/>
+              </w:rPr>
+            </w:pPr>
+          </w:p>
+        </w:tc>
+        <w:tc>
+          <w:tcPr>
+            <w:tcW w:w="2368" w:type="dxa"/>
+            <w:tcBorders>
+              <w:top w:val="nil"/>
+              <w:bottom w:val="single" w:sz="4" w:space="0" w:color="auto"/>
+            </w:tcBorders>
+          </w:tcPr>
+          <w:p>
+            <w:pPr>
+              <w:spacing w:line="480" w:lineRule="auto"/>
+              <w:jc w:val="center"/>
+              <w:rPr>
+                <w:rFonts w:ascii="Times New Roman" w:hAnsi="Times New Roman" w:cs="Times New Roman"/>
+                <w:b/>
+                <w:bCs/>
+                <w:iCs/>
+                <w:sz w:val="24"/>
+              </w:rPr>
+            </w:pPr>
+            <w:r>
+              <w:rPr>
+                <w:rFonts w:ascii="Times New Roman" w:hAnsi="Times New Roman" w:cs="Times New Roman"/>
+                <w:b/>
+                <w:bCs/>
+                <w:iCs/>
+                <w:sz w:val="24"/>
+              </w:rPr>
+              <w:t>1</w:t>
+            </w:r>
+          </w:p>
+        </w:tc>
+        <w:tc>
+          <w:tcPr>
+            <w:tcW w:w="2369" w:type="dxa"/>
+            <w:tcBorders>
+              <w:top w:val="nil"/>
+              <w:bottom w:val="single" w:sz="4" w:space="0" w:color="auto"/>
+            </w:tcBorders>
+          </w:tcPr>
+          <w:p>
+            <w:pPr>
+              <w:spacing w:line="480" w:lineRule="auto"/>
+              <w:jc w:val="center"/>
+              <w:rPr>
+                <w:rFonts w:ascii="Times New Roman" w:hAnsi="Times New Roman" w:cs="Times New Roman"/>
+                <w:iCs/>
+                <w:sz w:val="24"/>
+              </w:rPr>
+            </w:pPr>
+            <w:r>
+              <w:rPr>
+                <w:rFonts w:ascii="Times New Roman" w:hAnsi="Times New Roman" w:cs="Times New Roman"/>
+                <w:iCs/>
+                <w:sz w:val="24"/>
+              </w:rPr>
+              <w:t>3919</w:t>
+            </w:r>
+          </w:p>
+        </w:tc>
+        <w:tc>
+          <w:tcPr>
+            <w:tcW w:w="2369" w:type="dxa"/>
+            <w:tcBorders>
+              <w:top w:val="nil"/>
+              <w:bottom w:val="single" w:sz="4" w:space="0" w:color="auto"/>
+            </w:tcBorders>
+          </w:tcPr>
+          <w:p>
+            <w:pPr>
+              <w:spacing w:line="480" w:lineRule="auto"/>
+              <w:jc w:val="center"/>
+              <w:rPr>
+                <w:rFonts w:ascii="Times New Roman" w:hAnsi="Times New Roman" w:cs="Times New Roman"/>
+                <w:iCs/>
+                <w:sz w:val="24"/>
+              </w:rPr>
+            </w:pPr>
+            <w:r>
+              <w:rPr>
+                <w:rFonts w:ascii="Times New Roman" w:hAnsi="Times New Roman" w:cs="Times New Roman"/>
+                <w:iCs/>
+                <w:sz w:val="24"/>
+              </w:rPr>
+              <w:t>2796</w:t>
+            </w:r>
+          </w:p>
+        </w:tc>
+      </w:tr>
+    </w:tbl>
+    <w:p>
+      <w:pPr>
+        <w:spacing w:line="480" w:lineRule="auto"/>
+        <w:rPr>
+          <w:rFonts w:ascii="Times New Roman" w:hAnsi="Times New Roman" w:cs="Times New Roman"/>
+          <w:iCs/>
+          <w:sz w:val="24"/>
+        </w:rPr>
+      </w:pPr>
+    </w:p>
+    <w:p>
+      <w:pPr>
+        <w:spacing w:line="480" w:lineRule="auto"/>
+        <w:rPr>
+          <w:rFonts w:ascii="Times New Roman" w:hAnsi="Times New Roman" w:cs="Times New Roman"/>
+          <w:b/>
+          <w:sz w:val="24"/>
+        </w:rPr>
+      </w:pPr>
+    </w:p>
+    <w:p>
+      <w:pPr>
+        <w:spacing w:line="480" w:lineRule="auto"/>
+        <w:rPr>
+          <w:rFonts w:ascii="Times New Roman" w:hAnsi="Times New Roman" w:cs="Times New Roman"/>
+          <w:b/>
+          <w:sz w:val="24"/>
+        </w:rPr>
+      </w:pPr>
+    </w:p>
+    <w:p>
+      <w:pPr>
+        <w:spacing w:line="480" w:lineRule="auto"/>
+        <w:rPr>
+          <w:rFonts w:ascii="Times New Roman" w:hAnsi="Times New Roman" w:cs="Times New Roman"/>
+          <w:b/>
+          <w:sz w:val="24"/>
+        </w:rPr>
+      </w:pPr>
+    </w:p>
+    <w:p>
+      <w:pPr>
+        <w:spacing w:line="480" w:lineRule="auto"/>
+        <w:rPr>
+          <w:rFonts w:ascii="Times New Roman" w:hAnsi="Times New Roman" w:cs="Times New Roman"/>
+          <w:b/>
+          <w:sz w:val="24"/>
+        </w:rPr>
+      </w:pPr>
+    </w:p>
+    <w:p>
+      <w:pPr>
+        <w:spacing w:line="480" w:lineRule="auto"/>
+        <w:rPr>
+          <w:rFonts w:ascii="Times New Roman" w:hAnsi="Times New Roman" w:cs="Times New Roman"/>
           <w:b/>
           <w:sz w:val="24"/>
         </w:rPr>
@@ -3874,7 +6357,6 @@
           <w:b/>
           <w:sz w:val="24"/>
         </w:rPr>
-        <w:lastRenderedPageBreak/>
         <w:t>Figure 1</w:t>
       </w:r>
     </w:p>
@@ -3908,6 +6390,7 @@
         <w:rPr>
           <w:noProof/>
         </w:rPr>
+        <w:lastRenderedPageBreak/>
         <w:drawing>
           <wp:inline distT="0" distB="0" distL="0" distR="0" wp14:anchorId="02FE6F90" wp14:editId="78889128">
             <wp:extent cx="5943600" cy="3566160"/>
@@ -4039,7 +6522,6 @@
           <w:bCs/>
           <w:sz w:val="24"/>
         </w:rPr>
-        <w:lastRenderedPageBreak/>
         <w:t>Figure 2</w:t>
       </w:r>
     </w:p>
@@ -4081,6 +6563,7 @@
           <w:noProof/>
           <w:sz w:val="24"/>
         </w:rPr>
+        <w:lastRenderedPageBreak/>
         <w:drawing>
           <wp:inline distT="0" distB="0" distL="0" distR="0" wp14:anchorId="6C5A80C2" wp14:editId="16D306A0">
             <wp:extent cx="4572000" cy="2743200"/>

</xml_diff>

<commit_message>
Updated Response to Reviewer and Manuscript
</commit_message>
<xml_diff>
--- a/manuscript/submission jpsp/submission R2/Supplementary Materials.docx
+++ b/manuscript/submission jpsp/submission R2/Supplementary Materials.docx
@@ -1,6 +1,6 @@
 
 <file path=word/document.xml><?xml version="1.0" encoding="utf-8"?>
-<w:document xmlns:wpc="http://schemas.microsoft.com/office/word/2010/wordprocessingCanvas" xmlns:cx="http://schemas.microsoft.com/office/drawing/2014/chartex" xmlns:cx1="http://schemas.microsoft.com/office/drawing/2015/9/8/chartex" xmlns:cx2="http://schemas.microsoft.com/office/drawing/2015/10/21/chartex" xmlns:cx3="http://schemas.microsoft.com/office/drawing/2016/5/9/chartex" xmlns:cx4="http://schemas.microsoft.com/office/drawing/2016/5/10/chartex" xmlns:cx5="http://schemas.microsoft.com/office/drawing/2016/5/11/chartex" xmlns:cx6="http://schemas.microsoft.com/office/drawing/2016/5/12/chartex" xmlns:cx7="http://schemas.microsoft.com/office/drawing/2016/5/13/chartex" xmlns:cx8="http://schemas.microsoft.com/office/drawing/2016/5/14/chartex" xmlns:mc="http://schemas.openxmlformats.org/markup-compatibility/2006" xmlns:aink="http://schemas.microsoft.com/office/drawing/2016/ink" xmlns:am3d="http://schemas.microsoft.com/office/drawing/2017/model3d" xmlns:o="urn:schemas-microsoft-com:office:office" xmlns:r="http://schemas.openxmlformats.org/officeDocument/2006/relationships" xmlns:m="http://schemas.openxmlformats.org/officeDocument/2006/math" xmlns:v="urn:schemas-microsoft-com:vml" xmlns:wp14="http://schemas.microsoft.com/office/word/2010/wordprocessingDrawing" xmlns:wp="http://schemas.openxmlformats.org/drawingml/2006/wordprocessingDrawing" xmlns:w10="urn:schemas-microsoft-com:office:word" xmlns:w="http://schemas.openxmlformats.org/wordprocessingml/2006/main" xmlns:w14="http://schemas.microsoft.com/office/word/2010/wordml" xmlns:w15="http://schemas.microsoft.com/office/word/2012/wordml" xmlns:w16cex="http://schemas.microsoft.com/office/word/2018/wordml/cex" xmlns:w16cid="http://schemas.microsoft.com/office/word/2016/wordml/cid" xmlns:w16="http://schemas.microsoft.com/office/word/2018/wordml" xmlns:w16sdtdh="http://schemas.microsoft.com/office/word/2020/wordml/sdtdatahash" xmlns:w16se="http://schemas.microsoft.com/office/word/2015/wordml/symex" xmlns:wpg="http://schemas.microsoft.com/office/word/2010/wordprocessingGroup" xmlns:wpi="http://schemas.microsoft.com/office/word/2010/wordprocessingInk" xmlns:wne="http://schemas.microsoft.com/office/word/2006/wordml" xmlns:wps="http://schemas.microsoft.com/office/word/2010/wordprocessingShape" mc:Ignorable="w14 w15 w16se w16cid w16 w16cex w16sdtdh wp14">
+<w:document xmlns:wpc="http://schemas.microsoft.com/office/word/2010/wordprocessingCanvas" xmlns:cx="http://schemas.microsoft.com/office/drawing/2014/chartex" xmlns:cx1="http://schemas.microsoft.com/office/drawing/2015/9/8/chartex" xmlns:mc="http://schemas.openxmlformats.org/markup-compatibility/2006" xmlns:o="urn:schemas-microsoft-com:office:office" xmlns:r="http://schemas.openxmlformats.org/officeDocument/2006/relationships" xmlns:m="http://schemas.openxmlformats.org/officeDocument/2006/math" xmlns:v="urn:schemas-microsoft-com:vml" xmlns:wp14="http://schemas.microsoft.com/office/word/2010/wordprocessingDrawing" xmlns:wp="http://schemas.openxmlformats.org/drawingml/2006/wordprocessingDrawing" xmlns:w10="urn:schemas-microsoft-com:office:word" xmlns:w="http://schemas.openxmlformats.org/wordprocessingml/2006/main" xmlns:w14="http://schemas.microsoft.com/office/word/2010/wordml" xmlns:w15="http://schemas.microsoft.com/office/word/2012/wordml" xmlns:w16se="http://schemas.microsoft.com/office/word/2015/wordml/symex" xmlns:wpg="http://schemas.microsoft.com/office/word/2010/wordprocessingGroup" xmlns:wpi="http://schemas.microsoft.com/office/word/2010/wordprocessingInk" xmlns:wne="http://schemas.microsoft.com/office/word/2006/wordml" xmlns:wps="http://schemas.microsoft.com/office/word/2010/wordprocessingShape" mc:Ignorable="w14 w15 w16se wp14">
   <w:body>
     <w:p>
       <w:pPr>
@@ -3894,16 +3894,14 @@
           <w:sz w:val="24"/>
         </w:rPr>
       </w:pPr>
-      <w:proofErr w:type="spellStart"/>
       <w:r>
         <w:rPr>
           <w:rFonts w:ascii="Times New Roman" w:hAnsi="Times New Roman" w:cs="Times New Roman"/>
           <w:i/>
           <w:sz w:val="24"/>
         </w:rPr>
-        <w:t>Cooccurence</w:t>
+        <w:t>Co-occurrence</w:t>
       </w:r>
-      <w:proofErr w:type="spellEnd"/>
       <w:r>
         <w:rPr>
           <w:rFonts w:ascii="Times New Roman" w:hAnsi="Times New Roman" w:cs="Times New Roman"/>
@@ -3996,8 +3994,30 @@
                 <w:iCs/>
                 <w:sz w:val="24"/>
               </w:rPr>
-              <w:t>Consistency of rating with prime</w:t>
-            </w:r>
+              <w:t>Prime Consistent</w:t>
+            </w:r>
+            <w:r>
+              <w:rPr>
+                <w:rFonts w:ascii="Times New Roman" w:hAnsi="Times New Roman" w:cs="Times New Roman"/>
+                <w:b/>
+                <w:bCs/>
+                <w:iCs/>
+                <w:sz w:val="24"/>
+              </w:rPr>
+              <w:t xml:space="preserve"> </w:t>
+            </w:r>
+            <w:r>
+              <w:rPr>
+                <w:rFonts w:ascii="Times New Roman" w:hAnsi="Times New Roman" w:cs="Times New Roman"/>
+                <w:b/>
+                <w:bCs/>
+                <w:iCs/>
+                <w:sz w:val="24"/>
+              </w:rPr>
+              <w:t>Response</w:t>
+            </w:r>
+            <w:bookmarkStart w:id="0" w:name="_GoBack"/>
+            <w:bookmarkEnd w:id="0"/>
           </w:p>
         </w:tc>
         <w:tc>
@@ -4029,7 +4049,7 @@
                 <w:iCs/>
                 <w:sz w:val="24"/>
               </w:rPr>
-              <w:t>Influenced</w:t>
+              <w:t>Reported Influence Awareness</w:t>
             </w:r>
           </w:p>
         </w:tc>
@@ -4114,13 +4134,13 @@
                 <w:iCs/>
                 <w:sz w:val="24"/>
               </w:rPr>
-              <w:t>0</w:t>
-            </w:r>
-          </w:p>
-        </w:tc>
-        <w:tc>
-          <w:tcPr>
-            <w:tcW w:w="2369" w:type="dxa"/>
+              <w:t>No</w:t>
+            </w:r>
+          </w:p>
+        </w:tc>
+        <w:tc>
+          <w:tcPr>
+            <w:tcW w:w="2370" w:type="dxa"/>
             <w:tcBorders>
               <w:top w:val="single" w:sz="4" w:space="0" w:color="auto"/>
               <w:bottom w:val="nil"/>
@@ -4146,7 +4166,7 @@
                 <w:iCs/>
                 <w:sz w:val="24"/>
               </w:rPr>
-              <w:t>1</w:t>
+              <w:t>Yes</w:t>
             </w:r>
           </w:p>
         </w:tc>
@@ -4203,7 +4223,7 @@
                 <w:iCs/>
                 <w:sz w:val="24"/>
               </w:rPr>
-              <w:t>0</w:t>
+              <w:t>No</w:t>
             </w:r>
           </w:p>
         </w:tc>
@@ -4237,7 +4257,7 @@
         </w:tc>
         <w:tc>
           <w:tcPr>
-            <w:tcW w:w="2369" w:type="dxa"/>
+            <w:tcW w:w="2370" w:type="dxa"/>
             <w:tcBorders>
               <w:top w:val="nil"/>
               <w:bottom w:val="nil"/>
@@ -4316,7 +4336,7 @@
                 <w:iCs/>
                 <w:sz w:val="24"/>
               </w:rPr>
-              <w:t>1</w:t>
+              <w:t>Yes</w:t>
             </w:r>
           </w:p>
         </w:tc>
@@ -4350,7 +4370,7 @@
         </w:tc>
         <w:tc>
           <w:tcPr>
-            <w:tcW w:w="2369" w:type="dxa"/>
+            <w:tcW w:w="2370" w:type="dxa"/>
             <w:tcBorders>
               <w:top w:val="nil"/>
               <w:bottom w:val="nil"/>
@@ -4451,7 +4471,7 @@
         </w:tc>
         <w:tc>
           <w:tcPr>
-            <w:tcW w:w="2369" w:type="dxa"/>
+            <w:tcW w:w="2370" w:type="dxa"/>
             <w:tcBorders>
               <w:top w:val="nil"/>
               <w:bottom w:val="nil"/>
@@ -4522,7 +4542,7 @@
                 <w:iCs/>
                 <w:sz w:val="24"/>
               </w:rPr>
-              <w:t>0</w:t>
+              <w:t>No</w:t>
             </w:r>
           </w:p>
         </w:tc>
@@ -4556,7 +4576,7 @@
         </w:tc>
         <w:tc>
           <w:tcPr>
-            <w:tcW w:w="2369" w:type="dxa"/>
+            <w:tcW w:w="2370" w:type="dxa"/>
             <w:tcBorders>
               <w:top w:val="nil"/>
               <w:bottom w:val="nil"/>
@@ -4635,7 +4655,7 @@
                 <w:iCs/>
                 <w:sz w:val="24"/>
               </w:rPr>
-              <w:t>1</w:t>
+              <w:t>Yes</w:t>
             </w:r>
           </w:p>
         </w:tc>
@@ -4669,7 +4689,7 @@
         </w:tc>
         <w:tc>
           <w:tcPr>
-            <w:tcW w:w="2369" w:type="dxa"/>
+            <w:tcW w:w="2370" w:type="dxa"/>
             <w:tcBorders>
               <w:top w:val="nil"/>
               <w:bottom w:val="nil"/>
@@ -4770,7 +4790,7 @@
         </w:tc>
         <w:tc>
           <w:tcPr>
-            <w:tcW w:w="2369" w:type="dxa"/>
+            <w:tcW w:w="2370" w:type="dxa"/>
             <w:tcBorders>
               <w:top w:val="nil"/>
               <w:bottom w:val="nil"/>
@@ -4841,7 +4861,7 @@
                 <w:iCs/>
                 <w:sz w:val="24"/>
               </w:rPr>
-              <w:t>0</w:t>
+              <w:t>No</w:t>
             </w:r>
           </w:p>
         </w:tc>
@@ -4875,7 +4895,7 @@
         </w:tc>
         <w:tc>
           <w:tcPr>
-            <w:tcW w:w="2369" w:type="dxa"/>
+            <w:tcW w:w="2370" w:type="dxa"/>
             <w:tcBorders>
               <w:top w:val="nil"/>
               <w:bottom w:val="nil"/>
@@ -4954,7 +4974,7 @@
                 <w:iCs/>
                 <w:sz w:val="24"/>
               </w:rPr>
-              <w:t>1</w:t>
+              <w:t>Yes</w:t>
             </w:r>
           </w:p>
         </w:tc>
@@ -4988,7 +5008,7 @@
         </w:tc>
         <w:tc>
           <w:tcPr>
-            <w:tcW w:w="2369" w:type="dxa"/>
+            <w:tcW w:w="2370" w:type="dxa"/>
             <w:tcBorders>
               <w:top w:val="nil"/>
               <w:bottom w:val="nil"/>
@@ -5089,7 +5109,7 @@
         </w:tc>
         <w:tc>
           <w:tcPr>
-            <w:tcW w:w="2369" w:type="dxa"/>
+            <w:tcW w:w="2370" w:type="dxa"/>
             <w:tcBorders>
               <w:top w:val="nil"/>
               <w:bottom w:val="nil"/>
@@ -5160,7 +5180,7 @@
                 <w:iCs/>
                 <w:sz w:val="24"/>
               </w:rPr>
-              <w:t>0</w:t>
+              <w:t>No</w:t>
             </w:r>
           </w:p>
         </w:tc>
@@ -5194,7 +5214,7 @@
         </w:tc>
         <w:tc>
           <w:tcPr>
-            <w:tcW w:w="2369" w:type="dxa"/>
+            <w:tcW w:w="2370" w:type="dxa"/>
             <w:tcBorders>
               <w:top w:val="nil"/>
               <w:bottom w:val="nil"/>
@@ -5273,7 +5293,7 @@
                 <w:iCs/>
                 <w:sz w:val="24"/>
               </w:rPr>
-              <w:t>1</w:t>
+              <w:t>Yes</w:t>
             </w:r>
           </w:p>
         </w:tc>
@@ -5307,7 +5327,7 @@
         </w:tc>
         <w:tc>
           <w:tcPr>
-            <w:tcW w:w="2369" w:type="dxa"/>
+            <w:tcW w:w="2370" w:type="dxa"/>
             <w:tcBorders>
               <w:top w:val="nil"/>
               <w:bottom w:val="nil"/>
@@ -5408,7 +5428,7 @@
         </w:tc>
         <w:tc>
           <w:tcPr>
-            <w:tcW w:w="2369" w:type="dxa"/>
+            <w:tcW w:w="2370" w:type="dxa"/>
             <w:tcBorders>
               <w:top w:val="nil"/>
               <w:bottom w:val="nil"/>
@@ -5479,7 +5499,7 @@
                 <w:iCs/>
                 <w:sz w:val="24"/>
               </w:rPr>
-              <w:t>0</w:t>
+              <w:t>No</w:t>
             </w:r>
           </w:p>
         </w:tc>
@@ -5513,7 +5533,7 @@
         </w:tc>
         <w:tc>
           <w:tcPr>
-            <w:tcW w:w="2369" w:type="dxa"/>
+            <w:tcW w:w="2370" w:type="dxa"/>
             <w:tcBorders>
               <w:top w:val="nil"/>
               <w:bottom w:val="nil"/>
@@ -5592,7 +5612,7 @@
                 <w:iCs/>
                 <w:sz w:val="24"/>
               </w:rPr>
-              <w:t>1</w:t>
+              <w:t>Yes</w:t>
             </w:r>
           </w:p>
         </w:tc>
@@ -5626,7 +5646,7 @@
         </w:tc>
         <w:tc>
           <w:tcPr>
-            <w:tcW w:w="2369" w:type="dxa"/>
+            <w:tcW w:w="2370" w:type="dxa"/>
             <w:tcBorders>
               <w:top w:val="nil"/>
               <w:bottom w:val="nil"/>
@@ -5727,7 +5747,7 @@
         </w:tc>
         <w:tc>
           <w:tcPr>
-            <w:tcW w:w="2369" w:type="dxa"/>
+            <w:tcW w:w="2370" w:type="dxa"/>
             <w:tcBorders>
               <w:top w:val="nil"/>
               <w:bottom w:val="nil"/>
@@ -5798,7 +5818,7 @@
                 <w:iCs/>
                 <w:sz w:val="24"/>
               </w:rPr>
-              <w:t>0</w:t>
+              <w:t>No</w:t>
             </w:r>
           </w:p>
         </w:tc>
@@ -5832,7 +5852,7 @@
         </w:tc>
         <w:tc>
           <w:tcPr>
-            <w:tcW w:w="2369" w:type="dxa"/>
+            <w:tcW w:w="2370" w:type="dxa"/>
             <w:tcBorders>
               <w:top w:val="nil"/>
               <w:bottom w:val="nil"/>
@@ -5911,7 +5931,7 @@
                 <w:iCs/>
                 <w:sz w:val="24"/>
               </w:rPr>
-              <w:t>1</w:t>
+              <w:t>Yes</w:t>
             </w:r>
           </w:p>
         </w:tc>
@@ -5945,7 +5965,7 @@
         </w:tc>
         <w:tc>
           <w:tcPr>
-            <w:tcW w:w="2369" w:type="dxa"/>
+            <w:tcW w:w="2370" w:type="dxa"/>
             <w:tcBorders>
               <w:top w:val="nil"/>
               <w:bottom w:val="nil"/>
@@ -6046,7 +6066,7 @@
         </w:tc>
         <w:tc>
           <w:tcPr>
-            <w:tcW w:w="2369" w:type="dxa"/>
+            <w:tcW w:w="2370" w:type="dxa"/>
             <w:tcBorders>
               <w:top w:val="nil"/>
               <w:bottom w:val="nil"/>
@@ -6117,7 +6137,7 @@
                 <w:iCs/>
                 <w:sz w:val="24"/>
               </w:rPr>
-              <w:t>0</w:t>
+              <w:t>No</w:t>
             </w:r>
           </w:p>
         </w:tc>
@@ -6151,7 +6171,7 @@
         </w:tc>
         <w:tc>
           <w:tcPr>
-            <w:tcW w:w="2369" w:type="dxa"/>
+            <w:tcW w:w="2370" w:type="dxa"/>
             <w:tcBorders>
               <w:top w:val="nil"/>
               <w:bottom w:val="nil"/>
@@ -6230,7 +6250,7 @@
                 <w:iCs/>
                 <w:sz w:val="24"/>
               </w:rPr>
-              <w:t>1</w:t>
+              <w:t>Yes</w:t>
             </w:r>
           </w:p>
         </w:tc>
@@ -6264,7 +6284,7 @@
         </w:tc>
         <w:tc>
           <w:tcPr>
-            <w:tcW w:w="2369" w:type="dxa"/>
+            <w:tcW w:w="2370" w:type="dxa"/>
             <w:tcBorders>
               <w:top w:val="nil"/>
               <w:bottom w:val="single" w:sz="4" w:space="0" w:color="auto"/>
@@ -6665,7 +6685,7 @@
 </file>
 
 <file path=word/styles.xml><?xml version="1.0" encoding="utf-8"?>
-<w:styles xmlns:mc="http://schemas.openxmlformats.org/markup-compatibility/2006" xmlns:r="http://schemas.openxmlformats.org/officeDocument/2006/relationships" xmlns:w="http://schemas.openxmlformats.org/wordprocessingml/2006/main" xmlns:w14="http://schemas.microsoft.com/office/word/2010/wordml" xmlns:w15="http://schemas.microsoft.com/office/word/2012/wordml" xmlns:w16cex="http://schemas.microsoft.com/office/word/2018/wordml/cex" xmlns:w16cid="http://schemas.microsoft.com/office/word/2016/wordml/cid" xmlns:w16="http://schemas.microsoft.com/office/word/2018/wordml" xmlns:w16sdtdh="http://schemas.microsoft.com/office/word/2020/wordml/sdtdatahash" xmlns:w16se="http://schemas.microsoft.com/office/word/2015/wordml/symex" mc:Ignorable="w14 w15 w16se w16cid w16 w16cex w16sdtdh">
+<w:styles xmlns:mc="http://schemas.openxmlformats.org/markup-compatibility/2006" xmlns:r="http://schemas.openxmlformats.org/officeDocument/2006/relationships" xmlns:w="http://schemas.openxmlformats.org/wordprocessingml/2006/main" xmlns:w14="http://schemas.microsoft.com/office/word/2010/wordml" xmlns:w15="http://schemas.microsoft.com/office/word/2012/wordml" xmlns:w16se="http://schemas.microsoft.com/office/word/2015/wordml/symex" mc:Ignorable="w14 w15 w16se">
   <w:docDefaults>
     <w:rPrDefault>
       <w:rPr>
@@ -6681,7 +6701,7 @@
       </w:pPr>
     </w:pPrDefault>
   </w:docDefaults>
-  <w:latentStyles w:defLockedState="0" w:defUIPriority="99" w:defSemiHidden="0" w:defUnhideWhenUsed="0" w:defQFormat="0" w:count="376">
+  <w:latentStyles w:defLockedState="0" w:defUIPriority="99" w:defSemiHidden="0" w:defUnhideWhenUsed="0" w:defQFormat="0" w:count="371">
     <w:lsdException w:name="Normal" w:uiPriority="0" w:qFormat="1"/>
     <w:lsdException w:name="heading 1" w:uiPriority="9" w:qFormat="1"/>
     <w:lsdException w:name="heading 2" w:semiHidden="1" w:uiPriority="9" w:unhideWhenUsed="1" w:qFormat="1"/>
@@ -7053,11 +7073,6 @@
     <w:lsdException w:name="List Table 5 Dark Accent 6" w:uiPriority="50"/>
     <w:lsdException w:name="List Table 6 Colorful Accent 6" w:uiPriority="51"/>
     <w:lsdException w:name="List Table 7 Colorful Accent 6" w:uiPriority="52"/>
-    <w:lsdException w:name="Mention" w:semiHidden="1" w:unhideWhenUsed="1"/>
-    <w:lsdException w:name="Smart Hyperlink" w:semiHidden="1" w:unhideWhenUsed="1"/>
-    <w:lsdException w:name="Hashtag" w:semiHidden="1" w:unhideWhenUsed="1"/>
-    <w:lsdException w:name="Unresolved Mention" w:semiHidden="1" w:unhideWhenUsed="1"/>
-    <w:lsdException w:name="Smart Link" w:semiHidden="1" w:unhideWhenUsed="1"/>
   </w:latentStyles>
   <w:style w:type="paragraph" w:default="1" w:styleId="Normal">
     <w:name w:val="Normal"/>

</xml_diff>